<commit_message>
added leave-1-out and leave-10-out cross validation
</commit_message>
<xml_diff>
--- a/Homework #5.docx
+++ b/Homework #5.docx
@@ -1,6 +1,6 @@
 
 <file path=word/document.xml><?xml version="1.0" encoding="utf-8"?>
-<w:document xmlns:wpc="http://schemas.microsoft.com/office/word/2010/wordprocessingCanvas" xmlns:cx="http://schemas.microsoft.com/office/drawing/2014/chartex" xmlns:cx1="http://schemas.microsoft.com/office/drawing/2015/9/8/chartex" xmlns:mc="http://schemas.openxmlformats.org/markup-compatibility/2006" xmlns:o="urn:schemas-microsoft-com:office:office" xmlns:r="http://schemas.openxmlformats.org/officeDocument/2006/relationships" xmlns:m="http://schemas.openxmlformats.org/officeDocument/2006/math" xmlns:v="urn:schemas-microsoft-com:vml" xmlns:wp14="http://schemas.microsoft.com/office/word/2010/wordprocessingDrawing" xmlns:wp="http://schemas.openxmlformats.org/drawingml/2006/wordprocessingDrawing" xmlns:w10="urn:schemas-microsoft-com:office:word" xmlns:w="http://schemas.openxmlformats.org/wordprocessingml/2006/main" xmlns:w14="http://schemas.microsoft.com/office/word/2010/wordml" xmlns:w15="http://schemas.microsoft.com/office/word/2012/wordml" xmlns:w16se="http://schemas.microsoft.com/office/word/2015/wordml/symex" xmlns:wpg="http://schemas.microsoft.com/office/word/2010/wordprocessingGroup" xmlns:wpi="http://schemas.microsoft.com/office/word/2010/wordprocessingInk" xmlns:wne="http://schemas.microsoft.com/office/word/2006/wordml" xmlns:wps="http://schemas.microsoft.com/office/word/2010/wordprocessingShape" mc:Ignorable="w14 w15 w16se wp14">
+<w:document xmlns:wpc="http://schemas.microsoft.com/office/word/2010/wordprocessingCanvas" xmlns:cx="http://schemas.microsoft.com/office/drawing/2014/chartex" xmlns:cx1="http://schemas.microsoft.com/office/drawing/2015/9/8/chartex" xmlns:cx2="http://schemas.microsoft.com/office/drawing/2015/10/21/chartex" xmlns:cx3="http://schemas.microsoft.com/office/drawing/2016/5/9/chartex" xmlns:cx4="http://schemas.microsoft.com/office/drawing/2016/5/10/chartex" xmlns:cx5="http://schemas.microsoft.com/office/drawing/2016/5/11/chartex" xmlns:cx6="http://schemas.microsoft.com/office/drawing/2016/5/12/chartex" xmlns:cx7="http://schemas.microsoft.com/office/drawing/2016/5/13/chartex" xmlns:cx8="http://schemas.microsoft.com/office/drawing/2016/5/14/chartex" xmlns:mc="http://schemas.openxmlformats.org/markup-compatibility/2006" xmlns:aink="http://schemas.microsoft.com/office/drawing/2016/ink" xmlns:am3d="http://schemas.microsoft.com/office/drawing/2017/model3d" xmlns:o="urn:schemas-microsoft-com:office:office" xmlns:r="http://schemas.openxmlformats.org/officeDocument/2006/relationships" xmlns:m="http://schemas.openxmlformats.org/officeDocument/2006/math" xmlns:v="urn:schemas-microsoft-com:vml" xmlns:wp14="http://schemas.microsoft.com/office/word/2010/wordprocessingDrawing" xmlns:wp="http://schemas.openxmlformats.org/drawingml/2006/wordprocessingDrawing" xmlns:w10="urn:schemas-microsoft-com:office:word" xmlns:w="http://schemas.openxmlformats.org/wordprocessingml/2006/main" xmlns:w14="http://schemas.microsoft.com/office/word/2010/wordml" xmlns:w15="http://schemas.microsoft.com/office/word/2012/wordml" xmlns:w16cid="http://schemas.microsoft.com/office/word/2016/wordml/cid" xmlns:w16se="http://schemas.microsoft.com/office/word/2015/wordml/symex" xmlns:wpg="http://schemas.microsoft.com/office/word/2010/wordprocessingGroup" xmlns:wpi="http://schemas.microsoft.com/office/word/2010/wordprocessingInk" xmlns:wne="http://schemas.microsoft.com/office/word/2006/wordml" xmlns:wps="http://schemas.microsoft.com/office/word/2010/wordprocessingShape" mc:Ignorable="w14 w15 w16se w16cid wp14">
   <w:body>
     <w:p>
       <w:pPr>
@@ -278,6 +278,7 @@
         </w:rPr>
         <w:t xml:space="preserve">commented </w:t>
       </w:r>
+      <w:proofErr w:type="spellStart"/>
       <w:r>
         <w:rPr>
           <w:rFonts w:ascii="Arial" w:hAnsi="Arial" w:cs="Arial"/>
@@ -285,7 +286,17 @@
           <w:sz w:val="22"/>
           <w:szCs w:val="22"/>
         </w:rPr>
-        <w:t>Matlab code.</w:t>
+        <w:t>Matlab</w:t>
+      </w:r>
+      <w:proofErr w:type="spellEnd"/>
+      <w:r>
+        <w:rPr>
+          <w:rFonts w:ascii="Arial" w:hAnsi="Arial" w:cs="Arial"/>
+          <w:i/>
+          <w:sz w:val="22"/>
+          <w:szCs w:val="22"/>
+        </w:rPr>
+        <w:t xml:space="preserve"> code.</w:t>
       </w:r>
     </w:p>
     <w:p>
@@ -353,8 +364,18 @@
           <w:sz w:val="22"/>
           <w:szCs w:val="22"/>
         </w:rPr>
-        <w:t>he Notterman</w:t>
-      </w:r>
+        <w:t xml:space="preserve">he </w:t>
+      </w:r>
+      <w:proofErr w:type="spellStart"/>
+      <w:r>
+        <w:rPr>
+          <w:rFonts w:ascii="Arial" w:hAnsi="Arial" w:cs="Arial"/>
+          <w:sz w:val="22"/>
+          <w:szCs w:val="22"/>
+        </w:rPr>
+        <w:t>Notterman</w:t>
+      </w:r>
+      <w:proofErr w:type="spellEnd"/>
       <w:r>
         <w:rPr>
           <w:rFonts w:ascii="Arial" w:hAnsi="Arial" w:cs="Arial"/>
@@ -417,7 +438,25 @@
           <w:sz w:val="22"/>
           <w:szCs w:val="22"/>
         </w:rPr>
-        <w:t xml:space="preserve"> The data were used for the research presented in Notterman et al, “</w:t>
+        <w:t xml:space="preserve"> The data were used for the research presented in </w:t>
+      </w:r>
+      <w:proofErr w:type="spellStart"/>
+      <w:r>
+        <w:rPr>
+          <w:rFonts w:ascii="Arial" w:hAnsi="Arial" w:cs="Arial"/>
+          <w:sz w:val="22"/>
+          <w:szCs w:val="22"/>
+        </w:rPr>
+        <w:t>Notterman</w:t>
+      </w:r>
+      <w:proofErr w:type="spellEnd"/>
+      <w:r>
+        <w:rPr>
+          <w:rFonts w:ascii="Arial" w:hAnsi="Arial" w:cs="Arial"/>
+          <w:sz w:val="22"/>
+          <w:szCs w:val="22"/>
+        </w:rPr>
+        <w:t xml:space="preserve"> et al, “</w:t>
       </w:r>
       <w:r>
         <w:rPr>
@@ -510,6 +549,7 @@
         </w:rPr>
         <w:t xml:space="preserve">library files of </w:t>
       </w:r>
+      <w:proofErr w:type="spellStart"/>
       <w:r>
         <w:rPr>
           <w:rFonts w:ascii="Arial" w:hAnsi="Arial" w:cs="Arial"/>
@@ -520,6 +560,7 @@
         </w:rPr>
         <w:t>libsvm</w:t>
       </w:r>
+      <w:proofErr w:type="spellEnd"/>
       <w:r>
         <w:rPr>
           <w:rFonts w:ascii="Arial" w:hAnsi="Arial" w:cs="Arial"/>
@@ -599,7 +640,27 @@
           <w:sz w:val="22"/>
           <w:szCs w:val="22"/>
         </w:rPr>
-        <w:t xml:space="preserve"> to use the svm library</w:t>
+        <w:t xml:space="preserve"> to use the </w:t>
+      </w:r>
+      <w:proofErr w:type="spellStart"/>
+      <w:r>
+        <w:rPr>
+          <w:rFonts w:ascii="Arial" w:hAnsi="Arial" w:cs="Arial"/>
+          <w:bCs/>
+          <w:sz w:val="22"/>
+          <w:szCs w:val="22"/>
+        </w:rPr>
+        <w:t>svm</w:t>
+      </w:r>
+      <w:proofErr w:type="spellEnd"/>
+      <w:r>
+        <w:rPr>
+          <w:rFonts w:ascii="Arial" w:hAnsi="Arial" w:cs="Arial"/>
+          <w:bCs/>
+          <w:sz w:val="22"/>
+          <w:szCs w:val="22"/>
+        </w:rPr>
+        <w:t xml:space="preserve"> library</w:t>
       </w:r>
       <w:r>
         <w:rPr>
@@ -628,14 +689,25 @@
         </w:rPr>
         <w:t xml:space="preserve">. More information on the </w:t>
       </w:r>
-      <w:r>
-        <w:rPr>
-          <w:rFonts w:ascii="Arial" w:hAnsi="Arial" w:cs="Arial"/>
-          <w:bCs/>
-          <w:sz w:val="22"/>
-          <w:szCs w:val="22"/>
-        </w:rPr>
-        <w:t xml:space="preserve">libsvm </w:t>
+      <w:proofErr w:type="spellStart"/>
+      <w:r>
+        <w:rPr>
+          <w:rFonts w:ascii="Arial" w:hAnsi="Arial" w:cs="Arial"/>
+          <w:bCs/>
+          <w:sz w:val="22"/>
+          <w:szCs w:val="22"/>
+        </w:rPr>
+        <w:t>libsvm</w:t>
+      </w:r>
+      <w:proofErr w:type="spellEnd"/>
+      <w:r>
+        <w:rPr>
+          <w:rFonts w:ascii="Arial" w:hAnsi="Arial" w:cs="Arial"/>
+          <w:bCs/>
+          <w:sz w:val="22"/>
+          <w:szCs w:val="22"/>
+        </w:rPr>
+        <w:t xml:space="preserve"> </w:t>
       </w:r>
       <w:r>
         <w:rPr>
@@ -1545,7 +1617,27 @@
           <w:sz w:val="22"/>
           <w:szCs w:val="22"/>
         </w:rPr>
-        <w:t xml:space="preserve"> and Matlab code.</w:t>
+        <w:t xml:space="preserve"> and </w:t>
+      </w:r>
+      <w:proofErr w:type="spellStart"/>
+      <w:r>
+        <w:rPr>
+          <w:rFonts w:ascii="Arial" w:hAnsi="Arial" w:cs="Arial"/>
+          <w:bCs/>
+          <w:sz w:val="22"/>
+          <w:szCs w:val="22"/>
+        </w:rPr>
+        <w:t>Matlab</w:t>
+      </w:r>
+      <w:proofErr w:type="spellEnd"/>
+      <w:r>
+        <w:rPr>
+          <w:rFonts w:ascii="Arial" w:hAnsi="Arial" w:cs="Arial"/>
+          <w:bCs/>
+          <w:sz w:val="22"/>
+          <w:szCs w:val="22"/>
+        </w:rPr>
+        <w:t xml:space="preserve"> code.</w:t>
       </w:r>
     </w:p>
     <w:tbl>
@@ -1793,6 +1885,7 @@
             <w:pPr>
               <w:pStyle w:val="ListParagraph"/>
               <w:ind w:left="0"/>
+              <w:jc w:val="center"/>
               <w:rPr>
                 <w:rFonts w:ascii="Arial" w:hAnsi="Arial" w:cs="Arial"/>
                 <w:bCs/>
@@ -1800,6 +1893,15 @@
                 <w:szCs w:val="22"/>
               </w:rPr>
             </w:pPr>
+            <w:r>
+              <w:rPr>
+                <w:rFonts w:ascii="Arial" w:hAnsi="Arial" w:cs="Arial"/>
+                <w:bCs/>
+                <w:sz w:val="22"/>
+                <w:szCs w:val="22"/>
+              </w:rPr>
+              <w:t>0</w:t>
+            </w:r>
           </w:p>
         </w:tc>
         <w:tc>
@@ -1810,6 +1912,7 @@
             <w:pPr>
               <w:pStyle w:val="ListParagraph"/>
               <w:ind w:left="0"/>
+              <w:jc w:val="center"/>
               <w:rPr>
                 <w:rFonts w:ascii="Arial" w:hAnsi="Arial" w:cs="Arial"/>
                 <w:bCs/>
@@ -1817,6 +1920,15 @@
                 <w:szCs w:val="22"/>
               </w:rPr>
             </w:pPr>
+            <w:r>
+              <w:rPr>
+                <w:rFonts w:ascii="Arial" w:hAnsi="Arial" w:cs="Arial"/>
+                <w:bCs/>
+                <w:sz w:val="22"/>
+                <w:szCs w:val="22"/>
+              </w:rPr>
+              <w:t>0</w:t>
+            </w:r>
           </w:p>
         </w:tc>
         <w:tc>
@@ -1878,8 +1990,19 @@
                 <w:sz w:val="22"/>
                 <w:szCs w:val="22"/>
               </w:rPr>
-              <w:t>SVM with Gaussian kernal</w:t>
+              <w:t xml:space="preserve">SVM with Gaussian </w:t>
             </w:r>
+            <w:proofErr w:type="spellStart"/>
+            <w:r>
+              <w:rPr>
+                <w:rFonts w:ascii="Arial" w:hAnsi="Arial" w:cs="Arial"/>
+                <w:bCs/>
+                <w:sz w:val="22"/>
+                <w:szCs w:val="22"/>
+              </w:rPr>
+              <w:t>kernal</w:t>
+            </w:r>
+            <w:proofErr w:type="spellEnd"/>
           </w:p>
         </w:tc>
         <w:tc>
@@ -1890,6 +2013,7 @@
             <w:pPr>
               <w:pStyle w:val="ListParagraph"/>
               <w:ind w:left="0"/>
+              <w:jc w:val="center"/>
               <w:rPr>
                 <w:rFonts w:ascii="Arial" w:hAnsi="Arial" w:cs="Arial"/>
                 <w:bCs/>
@@ -1897,6 +2021,17 @@
                 <w:szCs w:val="22"/>
               </w:rPr>
             </w:pPr>
+            <w:r>
+              <w:rPr>
+                <w:rFonts w:ascii="Arial" w:hAnsi="Arial" w:cs="Arial"/>
+                <w:bCs/>
+                <w:sz w:val="22"/>
+                <w:szCs w:val="22"/>
+              </w:rPr>
+              <w:t>0</w:t>
+            </w:r>
+            <w:bookmarkStart w:id="0" w:name="_GoBack"/>
+            <w:bookmarkEnd w:id="0"/>
           </w:p>
         </w:tc>
         <w:tc>
@@ -1907,6 +2042,7 @@
             <w:pPr>
               <w:pStyle w:val="ListParagraph"/>
               <w:ind w:left="0"/>
+              <w:jc w:val="center"/>
               <w:rPr>
                 <w:rFonts w:ascii="Arial" w:hAnsi="Arial" w:cs="Arial"/>
                 <w:bCs/>
@@ -1914,6 +2050,15 @@
                 <w:szCs w:val="22"/>
               </w:rPr>
             </w:pPr>
+            <w:r>
+              <w:rPr>
+                <w:rFonts w:ascii="Arial" w:hAnsi="Arial" w:cs="Arial"/>
+                <w:bCs/>
+                <w:sz w:val="22"/>
+                <w:szCs w:val="22"/>
+              </w:rPr>
+              <w:t>0</w:t>
+            </w:r>
           </w:p>
         </w:tc>
         <w:tc>
@@ -2146,25 +2291,85 @@
           <w:sz w:val="22"/>
           <w:szCs w:val="22"/>
         </w:rPr>
-        <w:t xml:space="preserve">. They are already in the libsvm format that can </w:t>
-      </w:r>
-      <w:r>
-        <w:rPr>
-          <w:rFonts w:ascii="Arial" w:hAnsi="Arial" w:cs="Arial"/>
-          <w:bCs/>
-          <w:sz w:val="22"/>
-          <w:szCs w:val="22"/>
-        </w:rPr>
-        <w:t>be loaded into Matlab by using the</w:t>
-      </w:r>
-      <w:r>
-        <w:rPr>
-          <w:rFonts w:ascii="Arial" w:hAnsi="Arial" w:cs="Arial"/>
-          <w:bCs/>
-          <w:sz w:val="22"/>
-          <w:szCs w:val="22"/>
-        </w:rPr>
-        <w:t xml:space="preserve"> “libsvmread”</w:t>
+        <w:t xml:space="preserve">. They are already in the </w:t>
+      </w:r>
+      <w:proofErr w:type="spellStart"/>
+      <w:r>
+        <w:rPr>
+          <w:rFonts w:ascii="Arial" w:hAnsi="Arial" w:cs="Arial"/>
+          <w:bCs/>
+          <w:sz w:val="22"/>
+          <w:szCs w:val="22"/>
+        </w:rPr>
+        <w:t>libsvm</w:t>
+      </w:r>
+      <w:proofErr w:type="spellEnd"/>
+      <w:r>
+        <w:rPr>
+          <w:rFonts w:ascii="Arial" w:hAnsi="Arial" w:cs="Arial"/>
+          <w:bCs/>
+          <w:sz w:val="22"/>
+          <w:szCs w:val="22"/>
+        </w:rPr>
+        <w:t xml:space="preserve"> format that can </w:t>
+      </w:r>
+      <w:r>
+        <w:rPr>
+          <w:rFonts w:ascii="Arial" w:hAnsi="Arial" w:cs="Arial"/>
+          <w:bCs/>
+          <w:sz w:val="22"/>
+          <w:szCs w:val="22"/>
+        </w:rPr>
+        <w:t xml:space="preserve">be loaded into </w:t>
+      </w:r>
+      <w:proofErr w:type="spellStart"/>
+      <w:r>
+        <w:rPr>
+          <w:rFonts w:ascii="Arial" w:hAnsi="Arial" w:cs="Arial"/>
+          <w:bCs/>
+          <w:sz w:val="22"/>
+          <w:szCs w:val="22"/>
+        </w:rPr>
+        <w:t>Matlab</w:t>
+      </w:r>
+      <w:proofErr w:type="spellEnd"/>
+      <w:r>
+        <w:rPr>
+          <w:rFonts w:ascii="Arial" w:hAnsi="Arial" w:cs="Arial"/>
+          <w:bCs/>
+          <w:sz w:val="22"/>
+          <w:szCs w:val="22"/>
+        </w:rPr>
+        <w:t xml:space="preserve"> by using the</w:t>
+      </w:r>
+      <w:r>
+        <w:rPr>
+          <w:rFonts w:ascii="Arial" w:hAnsi="Arial" w:cs="Arial"/>
+          <w:bCs/>
+          <w:sz w:val="22"/>
+          <w:szCs w:val="22"/>
+        </w:rPr>
+        <w:t xml:space="preserve"> “</w:t>
+      </w:r>
+      <w:proofErr w:type="spellStart"/>
+      <w:r>
+        <w:rPr>
+          <w:rFonts w:ascii="Arial" w:hAnsi="Arial" w:cs="Arial"/>
+          <w:bCs/>
+          <w:sz w:val="22"/>
+          <w:szCs w:val="22"/>
+        </w:rPr>
+        <w:t>libsvmread</w:t>
+      </w:r>
+      <w:proofErr w:type="spellEnd"/>
+      <w:r>
+        <w:rPr>
+          <w:rFonts w:ascii="Arial" w:hAnsi="Arial" w:cs="Arial"/>
+          <w:bCs/>
+          <w:sz w:val="22"/>
+          <w:szCs w:val="22"/>
+        </w:rPr>
+        <w:t>”</w:t>
       </w:r>
       <w:r>
         <w:rPr>
@@ -2703,8 +2908,6 @@
         </w:rPr>
         <w:t xml:space="preserve"> Please discuss.</w:t>
       </w:r>
-      <w:bookmarkStart w:id="0" w:name="_GoBack"/>
-      <w:bookmarkEnd w:id="0"/>
     </w:p>
     <w:sectPr>
       <w:pgSz w:w="12240" w:h="15840"/>
@@ -2717,7 +2920,7 @@
 </file>
 
 <file path=word/numbering.xml><?xml version="1.0" encoding="utf-8"?>
-<w:numbering xmlns:wpc="http://schemas.microsoft.com/office/word/2010/wordprocessingCanvas" xmlns:cx="http://schemas.microsoft.com/office/drawing/2014/chartex" xmlns:cx1="http://schemas.microsoft.com/office/drawing/2015/9/8/chartex" xmlns:mc="http://schemas.openxmlformats.org/markup-compatibility/2006" xmlns:o="urn:schemas-microsoft-com:office:office" xmlns:r="http://schemas.openxmlformats.org/officeDocument/2006/relationships" xmlns:m="http://schemas.openxmlformats.org/officeDocument/2006/math" xmlns:v="urn:schemas-microsoft-com:vml" xmlns:wp14="http://schemas.microsoft.com/office/word/2010/wordprocessingDrawing" xmlns:wp="http://schemas.openxmlformats.org/drawingml/2006/wordprocessingDrawing" xmlns:w10="urn:schemas-microsoft-com:office:word" xmlns:w="http://schemas.openxmlformats.org/wordprocessingml/2006/main" xmlns:w14="http://schemas.microsoft.com/office/word/2010/wordml" xmlns:w15="http://schemas.microsoft.com/office/word/2012/wordml" xmlns:w16se="http://schemas.microsoft.com/office/word/2015/wordml/symex" xmlns:wpg="http://schemas.microsoft.com/office/word/2010/wordprocessingGroup" xmlns:wpi="http://schemas.microsoft.com/office/word/2010/wordprocessingInk" xmlns:wne="http://schemas.microsoft.com/office/word/2006/wordml" xmlns:wps="http://schemas.microsoft.com/office/word/2010/wordprocessingShape" mc:Ignorable="w14 w15 w16se wp14">
+<w:numbering xmlns:wpc="http://schemas.microsoft.com/office/word/2010/wordprocessingCanvas" xmlns:cx="http://schemas.microsoft.com/office/drawing/2014/chartex" xmlns:cx1="http://schemas.microsoft.com/office/drawing/2015/9/8/chartex" xmlns:cx2="http://schemas.microsoft.com/office/drawing/2015/10/21/chartex" xmlns:cx3="http://schemas.microsoft.com/office/drawing/2016/5/9/chartex" xmlns:cx4="http://schemas.microsoft.com/office/drawing/2016/5/10/chartex" xmlns:cx5="http://schemas.microsoft.com/office/drawing/2016/5/11/chartex" xmlns:cx6="http://schemas.microsoft.com/office/drawing/2016/5/12/chartex" xmlns:cx7="http://schemas.microsoft.com/office/drawing/2016/5/13/chartex" xmlns:cx8="http://schemas.microsoft.com/office/drawing/2016/5/14/chartex" xmlns:mc="http://schemas.openxmlformats.org/markup-compatibility/2006" xmlns:aink="http://schemas.microsoft.com/office/drawing/2016/ink" xmlns:am3d="http://schemas.microsoft.com/office/drawing/2017/model3d" xmlns:o="urn:schemas-microsoft-com:office:office" xmlns:r="http://schemas.openxmlformats.org/officeDocument/2006/relationships" xmlns:m="http://schemas.openxmlformats.org/officeDocument/2006/math" xmlns:v="urn:schemas-microsoft-com:vml" xmlns:wp14="http://schemas.microsoft.com/office/word/2010/wordprocessingDrawing" xmlns:wp="http://schemas.openxmlformats.org/drawingml/2006/wordprocessingDrawing" xmlns:w10="urn:schemas-microsoft-com:office:word" xmlns:w="http://schemas.openxmlformats.org/wordprocessingml/2006/main" xmlns:w14="http://schemas.microsoft.com/office/word/2010/wordml" xmlns:w15="http://schemas.microsoft.com/office/word/2012/wordml" xmlns:w16cid="http://schemas.microsoft.com/office/word/2016/wordml/cid" xmlns:w16se="http://schemas.microsoft.com/office/word/2015/wordml/symex" xmlns:wpg="http://schemas.microsoft.com/office/word/2010/wordprocessingGroup" xmlns:wpi="http://schemas.microsoft.com/office/word/2010/wordprocessingInk" xmlns:wne="http://schemas.microsoft.com/office/word/2006/wordml" xmlns:wps="http://schemas.microsoft.com/office/word/2010/wordprocessingShape" mc:Ignorable="w14 w15 w16se w16cid wp14">
   <w:abstractNum w:abstractNumId="0" w15:restartNumberingAfterBreak="0">
     <w:nsid w:val="00892935"/>
     <w:multiLevelType w:val="hybridMultilevel"/>
@@ -3230,7 +3433,7 @@
 </file>
 
 <file path=word/styles.xml><?xml version="1.0" encoding="utf-8"?>
-<w:styles xmlns:mc="http://schemas.openxmlformats.org/markup-compatibility/2006" xmlns:r="http://schemas.openxmlformats.org/officeDocument/2006/relationships" xmlns:w="http://schemas.openxmlformats.org/wordprocessingml/2006/main" xmlns:w14="http://schemas.microsoft.com/office/word/2010/wordml" xmlns:w15="http://schemas.microsoft.com/office/word/2012/wordml" xmlns:w16se="http://schemas.microsoft.com/office/word/2015/wordml/symex" mc:Ignorable="w14 w15 w16se">
+<w:styles xmlns:mc="http://schemas.openxmlformats.org/markup-compatibility/2006" xmlns:r="http://schemas.openxmlformats.org/officeDocument/2006/relationships" xmlns:w="http://schemas.openxmlformats.org/wordprocessingml/2006/main" xmlns:w14="http://schemas.microsoft.com/office/word/2010/wordml" xmlns:w15="http://schemas.microsoft.com/office/word/2012/wordml" xmlns:w16cid="http://schemas.microsoft.com/office/word/2016/wordml/cid" xmlns:w16se="http://schemas.microsoft.com/office/word/2015/wordml/symex" mc:Ignorable="w14 w15 w16se w16cid">
   <w:docDefaults>
     <w:rPrDefault>
       <w:rPr>
@@ -3242,7 +3445,7 @@
     </w:rPrDefault>
     <w:pPrDefault/>
   </w:docDefaults>
-  <w:latentStyles w:defLockedState="0" w:defUIPriority="99" w:defSemiHidden="0" w:defUnhideWhenUsed="0" w:defQFormat="0" w:count="371">
+  <w:latentStyles w:defLockedState="0" w:defUIPriority="99" w:defSemiHidden="0" w:defUnhideWhenUsed="0" w:defQFormat="0" w:count="375">
     <w:lsdException w:name="Normal" w:uiPriority="0" w:qFormat="1"/>
     <w:lsdException w:name="heading 1" w:uiPriority="9" w:qFormat="1"/>
     <w:lsdException w:name="heading 2" w:semiHidden="1" w:uiPriority="9" w:unhideWhenUsed="1" w:qFormat="1"/>
@@ -3348,7 +3551,6 @@
     <w:lsdException w:name="HTML Sample" w:semiHidden="1" w:unhideWhenUsed="1"/>
     <w:lsdException w:name="HTML Typewriter" w:semiHidden="1" w:unhideWhenUsed="1"/>
     <w:lsdException w:name="HTML Variable" w:semiHidden="1" w:unhideWhenUsed="1"/>
-    <w:lsdException w:name="Normal Table" w:semiHidden="1" w:unhideWhenUsed="1"/>
     <w:lsdException w:name="annotation subject" w:semiHidden="1" w:unhideWhenUsed="1"/>
     <w:lsdException w:name="No List" w:semiHidden="1" w:unhideWhenUsed="1"/>
     <w:lsdException w:name="Outline List 1" w:semiHidden="1" w:unhideWhenUsed="1"/>
@@ -3392,10 +3594,8 @@
     <w:lsdException w:name="Table Elegant" w:semiHidden="1" w:unhideWhenUsed="1"/>
     <w:lsdException w:name="Table Professional" w:semiHidden="1" w:unhideWhenUsed="1"/>
     <w:lsdException w:name="Table Subtle 1" w:semiHidden="1" w:unhideWhenUsed="1"/>
-    <w:lsdException w:name="Table Subtle 2" w:semiHidden="1" w:unhideWhenUsed="1"/>
     <w:lsdException w:name="Table Web 1" w:semiHidden="1" w:unhideWhenUsed="1"/>
     <w:lsdException w:name="Table Web 2" w:semiHidden="1" w:unhideWhenUsed="1"/>
-    <w:lsdException w:name="Table Web 3" w:semiHidden="1" w:unhideWhenUsed="1"/>
     <w:lsdException w:name="Balloon Text" w:semiHidden="1" w:unhideWhenUsed="1"/>
     <w:lsdException w:name="Table Grid" w:uiPriority="59"/>
     <w:lsdException w:name="Table Theme" w:semiHidden="1" w:unhideWhenUsed="1"/>
@@ -3614,6 +3814,10 @@
     <w:lsdException w:name="List Table 5 Dark Accent 6" w:uiPriority="50"/>
     <w:lsdException w:name="List Table 6 Colorful Accent 6" w:uiPriority="51"/>
     <w:lsdException w:name="List Table 7 Colorful Accent 6" w:uiPriority="52"/>
+    <w:lsdException w:name="Mention" w:semiHidden="1" w:unhideWhenUsed="1"/>
+    <w:lsdException w:name="Smart Hyperlink" w:semiHidden="1" w:unhideWhenUsed="1"/>
+    <w:lsdException w:name="Hashtag" w:semiHidden="1" w:unhideWhenUsed="1"/>
+    <w:lsdException w:name="Unresolved Mention" w:semiHidden="1" w:unhideWhenUsed="1"/>
   </w:latentStyles>
   <w:style w:type="paragraph" w:default="1" w:styleId="Normal">
     <w:name w:val="Normal"/>

</xml_diff>

<commit_message>
Finished Question 2 parts a and b
</commit_message>
<xml_diff>
--- a/Homework #5.docx
+++ b/Homework #5.docx
@@ -1947,6 +1947,15 @@
                 <w:szCs w:val="22"/>
               </w:rPr>
             </w:pPr>
+            <w:r>
+              <w:rPr>
+                <w:rFonts w:ascii="Arial" w:hAnsi="Arial" w:cs="Arial"/>
+                <w:bCs/>
+                <w:sz w:val="22"/>
+                <w:szCs w:val="22"/>
+              </w:rPr>
+              <w:t>100</w:t>
+            </w:r>
           </w:p>
         </w:tc>
         <w:tc>
@@ -1957,6 +1966,7 @@
             <w:pPr>
               <w:pStyle w:val="ListParagraph"/>
               <w:ind w:left="0"/>
+              <w:jc w:val="center"/>
               <w:rPr>
                 <w:rFonts w:ascii="Arial" w:hAnsi="Arial" w:cs="Arial"/>
                 <w:bCs/>
@@ -1964,6 +1974,15 @@
                 <w:szCs w:val="22"/>
               </w:rPr>
             </w:pPr>
+            <w:r>
+              <w:rPr>
+                <w:rFonts w:ascii="Arial" w:hAnsi="Arial" w:cs="Arial"/>
+                <w:bCs/>
+                <w:sz w:val="22"/>
+                <w:szCs w:val="22"/>
+              </w:rPr>
+              <w:t>594.44</w:t>
+            </w:r>
           </w:p>
         </w:tc>
       </w:tr>
@@ -2028,10 +2047,17 @@
                 <w:sz w:val="22"/>
                 <w:szCs w:val="22"/>
               </w:rPr>
+              <w:t>10</w:t>
+            </w:r>
+            <w:r>
+              <w:rPr>
+                <w:rFonts w:ascii="Arial" w:hAnsi="Arial" w:cs="Arial"/>
+                <w:bCs/>
+                <w:sz w:val="22"/>
+                <w:szCs w:val="22"/>
+              </w:rPr>
               <w:t>0</w:t>
             </w:r>
-            <w:bookmarkStart w:id="0" w:name="_GoBack"/>
-            <w:bookmarkEnd w:id="0"/>
           </w:p>
         </w:tc>
         <w:tc>
@@ -2057,7 +2083,7 @@
                 <w:sz w:val="22"/>
                 <w:szCs w:val="22"/>
               </w:rPr>
-              <w:t>0</w:t>
+              <w:t>569.44</w:t>
             </w:r>
           </w:p>
         </w:tc>
@@ -2077,6 +2103,15 @@
                 <w:szCs w:val="22"/>
               </w:rPr>
             </w:pPr>
+            <w:r>
+              <w:rPr>
+                <w:rFonts w:ascii="Arial" w:hAnsi="Arial" w:cs="Arial"/>
+                <w:bCs/>
+                <w:sz w:val="22"/>
+                <w:szCs w:val="22"/>
+              </w:rPr>
+              <w:t>100</w:t>
+            </w:r>
           </w:p>
         </w:tc>
         <w:tc>
@@ -2087,6 +2122,7 @@
             <w:pPr>
               <w:pStyle w:val="ListParagraph"/>
               <w:ind w:left="0"/>
+              <w:jc w:val="center"/>
               <w:rPr>
                 <w:rFonts w:ascii="Arial" w:hAnsi="Arial" w:cs="Arial"/>
                 <w:bCs/>
@@ -2094,6 +2130,15 @@
                 <w:szCs w:val="22"/>
               </w:rPr>
             </w:pPr>
+            <w:r>
+              <w:rPr>
+                <w:rFonts w:ascii="Arial" w:hAnsi="Arial" w:cs="Arial"/>
+                <w:bCs/>
+                <w:sz w:val="22"/>
+                <w:szCs w:val="22"/>
+              </w:rPr>
+              <w:t>563.89</w:t>
+            </w:r>
           </w:p>
         </w:tc>
       </w:tr>
@@ -2747,7 +2792,18 @@
           <w:sz w:val="22"/>
           <w:szCs w:val="22"/>
         </w:rPr>
-        <w:t>kernel parameters. Use a double loop to find the “optimal” gamma and C within these ranges: gamma = 0.1:0.5:10, C = 0.1:0.1:2. The optimal gamma and C will lead to the most accurate classification on the testing data. Report your gamma and C. Describe how sensitive the training accuracy and the testing accuracies are to gamma and C for this data and explain why. (Hint: think about the performance of the linear classifier)</w:t>
+        <w:t>kernel parameters</w:t>
+      </w:r>
+      <w:bookmarkStart w:id="0" w:name="_GoBack"/>
+      <w:bookmarkEnd w:id="0"/>
+      <w:r>
+        <w:rPr>
+          <w:rFonts w:ascii="Arial" w:hAnsi="Arial" w:cs="Arial"/>
+          <w:bCs/>
+          <w:sz w:val="22"/>
+          <w:szCs w:val="22"/>
+        </w:rPr>
+        <w:t>. Use a double loop to find the “optimal” gamma and C within these ranges: gamma = 0.1:0.5:10, C = 0.1:0.1:2. The optimal gamma and C will lead to the most accurate classification on the testing data. Report your gamma and C. Describe how sensitive the training accuracy and the testing accuracies are to gamma and C for this data and explain why. (Hint: think about the performance of the linear classifier)</w:t>
       </w:r>
     </w:p>
     <w:p>
@@ -3551,6 +3607,7 @@
     <w:lsdException w:name="HTML Sample" w:semiHidden="1" w:unhideWhenUsed="1"/>
     <w:lsdException w:name="HTML Typewriter" w:semiHidden="1" w:unhideWhenUsed="1"/>
     <w:lsdException w:name="HTML Variable" w:semiHidden="1" w:unhideWhenUsed="1"/>
+    <w:lsdException w:name="Normal Table" w:semiHidden="1" w:unhideWhenUsed="1"/>
     <w:lsdException w:name="annotation subject" w:semiHidden="1" w:unhideWhenUsed="1"/>
     <w:lsdException w:name="No List" w:semiHidden="1" w:unhideWhenUsed="1"/>
     <w:lsdException w:name="Outline List 1" w:semiHidden="1" w:unhideWhenUsed="1"/>
@@ -3594,8 +3651,10 @@
     <w:lsdException w:name="Table Elegant" w:semiHidden="1" w:unhideWhenUsed="1"/>
     <w:lsdException w:name="Table Professional" w:semiHidden="1" w:unhideWhenUsed="1"/>
     <w:lsdException w:name="Table Subtle 1" w:semiHidden="1" w:unhideWhenUsed="1"/>
+    <w:lsdException w:name="Table Subtle 2" w:semiHidden="1" w:unhideWhenUsed="1"/>
     <w:lsdException w:name="Table Web 1" w:semiHidden="1" w:unhideWhenUsed="1"/>
     <w:lsdException w:name="Table Web 2" w:semiHidden="1" w:unhideWhenUsed="1"/>
+    <w:lsdException w:name="Table Web 3" w:semiHidden="1" w:unhideWhenUsed="1"/>
     <w:lsdException w:name="Balloon Text" w:semiHidden="1" w:unhideWhenUsed="1"/>
     <w:lsdException w:name="Table Grid" w:uiPriority="59"/>
     <w:lsdException w:name="Table Theme" w:semiHidden="1" w:unhideWhenUsed="1"/>

</xml_diff>

<commit_message>
Finished all parts except for part e of Question 2
</commit_message>
<xml_diff>
--- a/Homework #5.docx
+++ b/Homework #5.docx
@@ -2590,105 +2590,504 @@
     <w:p>
       <w:pPr>
         <w:pStyle w:val="ListParagraph"/>
-        <w:numPr>
-          <w:ilvl w:val="0"/>
-          <w:numId w:val="5"/>
-        </w:numPr>
         <w:autoSpaceDE w:val="0"/>
         <w:autoSpaceDN w:val="0"/>
         <w:adjustRightInd w:val="0"/>
         <w:rPr>
           <w:rFonts w:ascii="Arial" w:hAnsi="Arial" w:cs="Arial"/>
-          <w:bCs/>
-          <w:sz w:val="22"/>
-          <w:szCs w:val="22"/>
-        </w:rPr>
-      </w:pPr>
-      <w:r>
-        <w:rPr>
-          <w:rFonts w:ascii="Arial" w:hAnsi="Arial" w:cs="Arial"/>
-          <w:b/>
-          <w:bCs/>
-          <w:sz w:val="22"/>
-          <w:szCs w:val="22"/>
-        </w:rPr>
-        <w:t xml:space="preserve">(3 </w:t>
-      </w:r>
-      <w:r>
-        <w:rPr>
-          <w:rFonts w:ascii="Arial" w:hAnsi="Arial" w:cs="Arial"/>
-          <w:b/>
-          <w:bCs/>
-          <w:sz w:val="22"/>
-          <w:szCs w:val="22"/>
-        </w:rPr>
-        <w:t>point</w:t>
-      </w:r>
-      <w:r>
-        <w:rPr>
-          <w:rFonts w:ascii="Arial" w:hAnsi="Arial" w:cs="Arial"/>
-          <w:b/>
-          <w:bCs/>
-          <w:sz w:val="22"/>
-          <w:szCs w:val="22"/>
-        </w:rPr>
-        <w:t>s</w:t>
-      </w:r>
-      <w:r>
-        <w:rPr>
-          <w:rFonts w:ascii="Arial" w:hAnsi="Arial" w:cs="Arial"/>
-          <w:b/>
-          <w:bCs/>
-          <w:sz w:val="22"/>
-          <w:szCs w:val="22"/>
-        </w:rPr>
-        <w:t>)</w:t>
-      </w:r>
-      <w:r>
-        <w:rPr>
-          <w:rFonts w:ascii="Arial" w:hAnsi="Arial" w:cs="Arial"/>
-          <w:bCs/>
-          <w:sz w:val="22"/>
-          <w:szCs w:val="22"/>
-        </w:rPr>
-        <w:t xml:space="preserve"> Now let us examine the Gaussian kernel. Build two classifiers with the following two sets of parameters: (1) gamma=10000, C = 1, (2) gamma = 10, C = 2000. Describe what you observe </w:t>
-      </w:r>
-      <w:r>
-        <w:rPr>
-          <w:rFonts w:ascii="Arial" w:hAnsi="Arial" w:cs="Arial"/>
-          <w:bCs/>
-          <w:sz w:val="22"/>
-          <w:szCs w:val="22"/>
-        </w:rPr>
-        <w:t xml:space="preserve">from comparing these two classifiers </w:t>
-      </w:r>
-      <w:r>
-        <w:rPr>
-          <w:rFonts w:ascii="Arial" w:hAnsi="Arial" w:cs="Arial"/>
-          <w:bCs/>
-          <w:sz w:val="22"/>
-          <w:szCs w:val="22"/>
-        </w:rPr>
-        <w:t>and explain why</w:t>
-      </w:r>
-      <w:r>
-        <w:rPr>
-          <w:rFonts w:ascii="Arial" w:hAnsi="Arial" w:cs="Arial"/>
-          <w:bCs/>
-          <w:sz w:val="22"/>
-          <w:szCs w:val="22"/>
-        </w:rPr>
-        <w:t xml:space="preserve"> one is better than the other</w:t>
-      </w:r>
-      <w:r>
-        <w:rPr>
-          <w:rFonts w:ascii="Arial" w:hAnsi="Arial" w:cs="Arial"/>
-          <w:bCs/>
-          <w:sz w:val="22"/>
-          <w:szCs w:val="22"/>
-        </w:rPr>
-        <w:t>.</w:t>
-      </w:r>
+          <w:b/>
+          <w:bCs/>
+          <w:sz w:val="22"/>
+          <w:szCs w:val="22"/>
+        </w:rPr>
+      </w:pPr>
+    </w:p>
+    <w:tbl>
+      <w:tblPr>
+        <w:tblW w:w="5136" w:type="dxa"/>
+        <w:tblInd w:w="912" w:type="dxa"/>
+        <w:tblBorders>
+          <w:top w:val="single" w:sz="4" w:space="0" w:color="auto"/>
+          <w:left w:val="single" w:sz="4" w:space="0" w:color="auto"/>
+          <w:bottom w:val="single" w:sz="4" w:space="0" w:color="auto"/>
+          <w:right w:val="single" w:sz="4" w:space="0" w:color="auto"/>
+          <w:insideH w:val="single" w:sz="4" w:space="0" w:color="auto"/>
+          <w:insideV w:val="single" w:sz="4" w:space="0" w:color="auto"/>
+        </w:tblBorders>
+        <w:tblLook w:val="04A0" w:firstRow="1" w:lastRow="0" w:firstColumn="1" w:lastColumn="0" w:noHBand="0" w:noVBand="1"/>
+      </w:tblPr>
+      <w:tblGrid>
+        <w:gridCol w:w="985"/>
+        <w:gridCol w:w="2081"/>
+        <w:gridCol w:w="2070"/>
+      </w:tblGrid>
+      <w:tr>
+        <w:trPr>
+          <w:trHeight w:val="288"/>
+        </w:trPr>
+        <w:tc>
+          <w:tcPr>
+            <w:tcW w:w="985" w:type="dxa"/>
+            <w:shd w:val="clear" w:color="auto" w:fill="auto"/>
+            <w:noWrap/>
+            <w:vAlign w:val="bottom"/>
+            <w:hideMark/>
+          </w:tcPr>
+          <w:p>
+            <w:pPr>
+              <w:rPr>
+                <w:rFonts w:ascii="Calibri" w:hAnsi="Calibri" w:cs="Calibri"/>
+                <w:color w:val="000000"/>
+                <w:sz w:val="22"/>
+                <w:szCs w:val="22"/>
+              </w:rPr>
+            </w:pPr>
+            <w:r>
+              <w:rPr>
+                <w:rFonts w:ascii="Calibri" w:hAnsi="Calibri" w:cs="Calibri"/>
+                <w:color w:val="000000"/>
+                <w:sz w:val="22"/>
+                <w:szCs w:val="22"/>
+              </w:rPr>
+              <w:t> </w:t>
+            </w:r>
+          </w:p>
+        </w:tc>
+        <w:tc>
+          <w:tcPr>
+            <w:tcW w:w="2081" w:type="dxa"/>
+            <w:shd w:val="clear" w:color="auto" w:fill="auto"/>
+            <w:noWrap/>
+            <w:vAlign w:val="bottom"/>
+            <w:hideMark/>
+          </w:tcPr>
+          <w:p>
+            <w:pPr>
+              <w:rPr>
+                <w:rFonts w:ascii="Calibri" w:hAnsi="Calibri" w:cs="Calibri"/>
+                <w:color w:val="000000"/>
+                <w:sz w:val="22"/>
+                <w:szCs w:val="22"/>
+              </w:rPr>
+            </w:pPr>
+            <w:r>
+              <w:rPr>
+                <w:rFonts w:ascii="Calibri" w:hAnsi="Calibri" w:cs="Calibri"/>
+                <w:color w:val="000000"/>
+                <w:sz w:val="22"/>
+                <w:szCs w:val="22"/>
+              </w:rPr>
+              <w:t>training accuracy (%)</w:t>
+            </w:r>
+          </w:p>
+        </w:tc>
+        <w:tc>
+          <w:tcPr>
+            <w:tcW w:w="2070" w:type="dxa"/>
+            <w:shd w:val="clear" w:color="auto" w:fill="auto"/>
+            <w:noWrap/>
+            <w:vAlign w:val="bottom"/>
+            <w:hideMark/>
+          </w:tcPr>
+          <w:p>
+            <w:pPr>
+              <w:rPr>
+                <w:rFonts w:ascii="Calibri" w:hAnsi="Calibri" w:cs="Calibri"/>
+                <w:color w:val="000000"/>
+                <w:sz w:val="22"/>
+                <w:szCs w:val="22"/>
+              </w:rPr>
+            </w:pPr>
+            <w:r>
+              <w:rPr>
+                <w:rFonts w:ascii="Calibri" w:hAnsi="Calibri" w:cs="Calibri"/>
+                <w:color w:val="000000"/>
+                <w:sz w:val="22"/>
+                <w:szCs w:val="22"/>
+              </w:rPr>
+              <w:t>testing accuracy (%)</w:t>
+            </w:r>
+          </w:p>
+        </w:tc>
+      </w:tr>
+      <w:tr>
+        <w:trPr>
+          <w:trHeight w:val="288"/>
+        </w:trPr>
+        <w:tc>
+          <w:tcPr>
+            <w:tcW w:w="985" w:type="dxa"/>
+            <w:shd w:val="clear" w:color="auto" w:fill="auto"/>
+            <w:noWrap/>
+            <w:vAlign w:val="bottom"/>
+            <w:hideMark/>
+          </w:tcPr>
+          <w:p>
+            <w:pPr>
+              <w:rPr>
+                <w:rFonts w:ascii="Calibri" w:hAnsi="Calibri" w:cs="Calibri"/>
+                <w:color w:val="000000"/>
+                <w:sz w:val="22"/>
+                <w:szCs w:val="22"/>
+              </w:rPr>
+            </w:pPr>
+            <w:r>
+              <w:rPr>
+                <w:rFonts w:ascii="Calibri" w:hAnsi="Calibri" w:cs="Calibri"/>
+                <w:color w:val="000000"/>
+                <w:sz w:val="22"/>
+                <w:szCs w:val="22"/>
+              </w:rPr>
+              <w:t>linear</w:t>
+            </w:r>
+          </w:p>
+        </w:tc>
+        <w:tc>
+          <w:tcPr>
+            <w:tcW w:w="2081" w:type="dxa"/>
+            <w:shd w:val="clear" w:color="auto" w:fill="auto"/>
+            <w:noWrap/>
+            <w:vAlign w:val="bottom"/>
+            <w:hideMark/>
+          </w:tcPr>
+          <w:p>
+            <w:pPr>
+              <w:jc w:val="right"/>
+              <w:rPr>
+                <w:rFonts w:ascii="Calibri" w:hAnsi="Calibri" w:cs="Calibri"/>
+                <w:color w:val="000000"/>
+                <w:sz w:val="22"/>
+                <w:szCs w:val="22"/>
+              </w:rPr>
+            </w:pPr>
+            <w:r>
+              <w:rPr>
+                <w:rFonts w:ascii="Calibri" w:hAnsi="Calibri" w:cs="Calibri"/>
+                <w:color w:val="000000"/>
+                <w:sz w:val="22"/>
+                <w:szCs w:val="22"/>
+              </w:rPr>
+              <w:t>74.6</w:t>
+            </w:r>
+          </w:p>
+        </w:tc>
+        <w:tc>
+          <w:tcPr>
+            <w:tcW w:w="2070" w:type="dxa"/>
+            <w:shd w:val="clear" w:color="auto" w:fill="auto"/>
+            <w:noWrap/>
+            <w:vAlign w:val="bottom"/>
+            <w:hideMark/>
+          </w:tcPr>
+          <w:p>
+            <w:pPr>
+              <w:jc w:val="right"/>
+              <w:rPr>
+                <w:rFonts w:ascii="Calibri" w:hAnsi="Calibri" w:cs="Calibri"/>
+                <w:color w:val="000000"/>
+                <w:sz w:val="22"/>
+                <w:szCs w:val="22"/>
+              </w:rPr>
+            </w:pPr>
+            <w:r>
+              <w:rPr>
+                <w:rFonts w:ascii="Calibri" w:hAnsi="Calibri" w:cs="Calibri"/>
+                <w:color w:val="000000"/>
+                <w:sz w:val="22"/>
+                <w:szCs w:val="22"/>
+              </w:rPr>
+              <w:t>73.95</w:t>
+            </w:r>
+          </w:p>
+        </w:tc>
+      </w:tr>
+      <w:tr>
+        <w:trPr>
+          <w:trHeight w:val="288"/>
+        </w:trPr>
+        <w:tc>
+          <w:tcPr>
+            <w:tcW w:w="985" w:type="dxa"/>
+            <w:shd w:val="clear" w:color="auto" w:fill="auto"/>
+            <w:noWrap/>
+            <w:vAlign w:val="bottom"/>
+            <w:hideMark/>
+          </w:tcPr>
+          <w:p>
+            <w:pPr>
+              <w:rPr>
+                <w:rFonts w:ascii="Calibri" w:hAnsi="Calibri" w:cs="Calibri"/>
+                <w:color w:val="000000"/>
+                <w:sz w:val="22"/>
+                <w:szCs w:val="22"/>
+              </w:rPr>
+            </w:pPr>
+            <w:r>
+              <w:rPr>
+                <w:rFonts w:ascii="Calibri" w:hAnsi="Calibri" w:cs="Calibri"/>
+                <w:color w:val="000000"/>
+                <w:sz w:val="22"/>
+                <w:szCs w:val="22"/>
+              </w:rPr>
+              <w:t>poly</w:t>
+            </w:r>
+          </w:p>
+        </w:tc>
+        <w:tc>
+          <w:tcPr>
+            <w:tcW w:w="2081" w:type="dxa"/>
+            <w:shd w:val="clear" w:color="auto" w:fill="auto"/>
+            <w:noWrap/>
+            <w:vAlign w:val="bottom"/>
+            <w:hideMark/>
+          </w:tcPr>
+          <w:p>
+            <w:pPr>
+              <w:jc w:val="right"/>
+              <w:rPr>
+                <w:rFonts w:ascii="Calibri" w:hAnsi="Calibri" w:cs="Calibri"/>
+                <w:color w:val="000000"/>
+                <w:sz w:val="22"/>
+                <w:szCs w:val="22"/>
+              </w:rPr>
+            </w:pPr>
+            <w:r>
+              <w:rPr>
+                <w:rFonts w:ascii="Calibri" w:hAnsi="Calibri" w:cs="Calibri"/>
+                <w:color w:val="000000"/>
+                <w:sz w:val="22"/>
+                <w:szCs w:val="22"/>
+              </w:rPr>
+              <w:t>71.2</w:t>
+            </w:r>
+          </w:p>
+        </w:tc>
+        <w:tc>
+          <w:tcPr>
+            <w:tcW w:w="2070" w:type="dxa"/>
+            <w:shd w:val="clear" w:color="auto" w:fill="auto"/>
+            <w:noWrap/>
+            <w:vAlign w:val="bottom"/>
+            <w:hideMark/>
+          </w:tcPr>
+          <w:p>
+            <w:pPr>
+              <w:jc w:val="right"/>
+              <w:rPr>
+                <w:rFonts w:ascii="Calibri" w:hAnsi="Calibri" w:cs="Calibri"/>
+                <w:color w:val="000000"/>
+                <w:sz w:val="22"/>
+                <w:szCs w:val="22"/>
+              </w:rPr>
+            </w:pPr>
+            <w:r>
+              <w:rPr>
+                <w:rFonts w:ascii="Calibri" w:hAnsi="Calibri" w:cs="Calibri"/>
+                <w:color w:val="000000"/>
+                <w:sz w:val="22"/>
+                <w:szCs w:val="22"/>
+              </w:rPr>
+              <w:t>66.59</w:t>
+            </w:r>
+          </w:p>
+        </w:tc>
+      </w:tr>
+      <w:tr>
+        <w:trPr>
+          <w:trHeight w:val="288"/>
+        </w:trPr>
+        <w:tc>
+          <w:tcPr>
+            <w:tcW w:w="985" w:type="dxa"/>
+            <w:shd w:val="clear" w:color="auto" w:fill="auto"/>
+            <w:noWrap/>
+            <w:vAlign w:val="bottom"/>
+            <w:hideMark/>
+          </w:tcPr>
+          <w:p>
+            <w:pPr>
+              <w:rPr>
+                <w:rFonts w:ascii="Calibri" w:hAnsi="Calibri" w:cs="Calibri"/>
+                <w:color w:val="000000"/>
+                <w:sz w:val="22"/>
+                <w:szCs w:val="22"/>
+              </w:rPr>
+            </w:pPr>
+            <w:r>
+              <w:rPr>
+                <w:rFonts w:ascii="Calibri" w:hAnsi="Calibri" w:cs="Calibri"/>
+                <w:color w:val="000000"/>
+                <w:sz w:val="22"/>
+                <w:szCs w:val="22"/>
+              </w:rPr>
+              <w:t>gaussian</w:t>
+            </w:r>
+          </w:p>
+        </w:tc>
+        <w:tc>
+          <w:tcPr>
+            <w:tcW w:w="2081" w:type="dxa"/>
+            <w:shd w:val="clear" w:color="auto" w:fill="auto"/>
+            <w:noWrap/>
+            <w:vAlign w:val="bottom"/>
+            <w:hideMark/>
+          </w:tcPr>
+          <w:p>
+            <w:pPr>
+              <w:jc w:val="right"/>
+              <w:rPr>
+                <w:rFonts w:ascii="Calibri" w:hAnsi="Calibri" w:cs="Calibri"/>
+                <w:color w:val="000000"/>
+                <w:sz w:val="22"/>
+                <w:szCs w:val="22"/>
+              </w:rPr>
+            </w:pPr>
+            <w:r>
+              <w:rPr>
+                <w:rFonts w:ascii="Calibri" w:hAnsi="Calibri" w:cs="Calibri"/>
+                <w:color w:val="000000"/>
+                <w:sz w:val="22"/>
+                <w:szCs w:val="22"/>
+              </w:rPr>
+              <w:t>73.9</w:t>
+            </w:r>
+          </w:p>
+        </w:tc>
+        <w:tc>
+          <w:tcPr>
+            <w:tcW w:w="2070" w:type="dxa"/>
+            <w:shd w:val="clear" w:color="auto" w:fill="auto"/>
+            <w:noWrap/>
+            <w:vAlign w:val="bottom"/>
+            <w:hideMark/>
+          </w:tcPr>
+          <w:p>
+            <w:pPr>
+              <w:jc w:val="right"/>
+              <w:rPr>
+                <w:rFonts w:ascii="Calibri" w:hAnsi="Calibri" w:cs="Calibri"/>
+                <w:color w:val="000000"/>
+                <w:sz w:val="22"/>
+                <w:szCs w:val="22"/>
+              </w:rPr>
+            </w:pPr>
+            <w:r>
+              <w:rPr>
+                <w:rFonts w:ascii="Calibri" w:hAnsi="Calibri" w:cs="Calibri"/>
+                <w:color w:val="000000"/>
+                <w:sz w:val="22"/>
+                <w:szCs w:val="22"/>
+              </w:rPr>
+              <w:t>72.13</w:t>
+            </w:r>
+          </w:p>
+        </w:tc>
+      </w:tr>
+      <w:tr>
+        <w:trPr>
+          <w:trHeight w:val="288"/>
+        </w:trPr>
+        <w:tc>
+          <w:tcPr>
+            <w:tcW w:w="985" w:type="dxa"/>
+            <w:shd w:val="clear" w:color="auto" w:fill="auto"/>
+            <w:noWrap/>
+            <w:vAlign w:val="bottom"/>
+            <w:hideMark/>
+          </w:tcPr>
+          <w:p>
+            <w:pPr>
+              <w:rPr>
+                <w:rFonts w:ascii="Calibri" w:hAnsi="Calibri" w:cs="Calibri"/>
+                <w:color w:val="000000"/>
+                <w:sz w:val="22"/>
+                <w:szCs w:val="22"/>
+              </w:rPr>
+            </w:pPr>
+            <w:r>
+              <w:rPr>
+                <w:rFonts w:ascii="Calibri" w:hAnsi="Calibri" w:cs="Calibri"/>
+                <w:color w:val="000000"/>
+                <w:sz w:val="22"/>
+                <w:szCs w:val="22"/>
+              </w:rPr>
+              <w:t>sigmoid</w:t>
+            </w:r>
+          </w:p>
+        </w:tc>
+        <w:tc>
+          <w:tcPr>
+            <w:tcW w:w="2081" w:type="dxa"/>
+            <w:shd w:val="clear" w:color="auto" w:fill="auto"/>
+            <w:noWrap/>
+            <w:vAlign w:val="bottom"/>
+            <w:hideMark/>
+          </w:tcPr>
+          <w:p>
+            <w:pPr>
+              <w:jc w:val="right"/>
+              <w:rPr>
+                <w:rFonts w:ascii="Calibri" w:hAnsi="Calibri" w:cs="Calibri"/>
+                <w:color w:val="000000"/>
+                <w:sz w:val="22"/>
+                <w:szCs w:val="22"/>
+              </w:rPr>
+            </w:pPr>
+            <w:r>
+              <w:rPr>
+                <w:rFonts w:ascii="Calibri" w:hAnsi="Calibri" w:cs="Calibri"/>
+                <w:color w:val="000000"/>
+                <w:sz w:val="22"/>
+                <w:szCs w:val="22"/>
+              </w:rPr>
+              <w:t>66.3</w:t>
+            </w:r>
+          </w:p>
+        </w:tc>
+        <w:tc>
+          <w:tcPr>
+            <w:tcW w:w="2070" w:type="dxa"/>
+            <w:shd w:val="clear" w:color="auto" w:fill="auto"/>
+            <w:noWrap/>
+            <w:vAlign w:val="bottom"/>
+            <w:hideMark/>
+          </w:tcPr>
+          <w:p>
+            <w:pPr>
+              <w:jc w:val="right"/>
+              <w:rPr>
+                <w:rFonts w:ascii="Calibri" w:hAnsi="Calibri" w:cs="Calibri"/>
+                <w:color w:val="000000"/>
+                <w:sz w:val="22"/>
+                <w:szCs w:val="22"/>
+              </w:rPr>
+            </w:pPr>
+            <w:r>
+              <w:rPr>
+                <w:rFonts w:ascii="Calibri" w:hAnsi="Calibri" w:cs="Calibri"/>
+                <w:color w:val="000000"/>
+                <w:sz w:val="22"/>
+                <w:szCs w:val="22"/>
+              </w:rPr>
+              <w:t>70.15</w:t>
+            </w:r>
+          </w:p>
+        </w:tc>
+      </w:tr>
+    </w:tbl>
+    <w:p>
+      <w:pPr>
+        <w:pStyle w:val="ListParagraph"/>
+        <w:autoSpaceDE w:val="0"/>
+        <w:autoSpaceDN w:val="0"/>
+        <w:adjustRightInd w:val="0"/>
+        <w:rPr>
+          <w:rFonts w:ascii="Arial" w:hAnsi="Arial" w:cs="Arial"/>
+          <w:bCs/>
+          <w:sz w:val="22"/>
+          <w:szCs w:val="22"/>
+        </w:rPr>
+      </w:pPr>
     </w:p>
     <w:p>
       <w:pPr>
@@ -2715,27 +3114,7 @@
           <w:sz w:val="22"/>
           <w:szCs w:val="22"/>
         </w:rPr>
-        <w:t>(</w:t>
-      </w:r>
-      <w:r>
-        <w:rPr>
-          <w:rFonts w:ascii="Arial" w:hAnsi="Arial" w:cs="Arial"/>
-          <w:b/>
-          <w:bCs/>
-          <w:sz w:val="22"/>
-          <w:szCs w:val="22"/>
-        </w:rPr>
-        <w:t>5</w:t>
-      </w:r>
-      <w:r>
-        <w:rPr>
-          <w:rFonts w:ascii="Arial" w:hAnsi="Arial" w:cs="Arial"/>
-          <w:b/>
-          <w:bCs/>
-          <w:sz w:val="22"/>
-          <w:szCs w:val="22"/>
-        </w:rPr>
-        <w:t xml:space="preserve"> </w:t>
+        <w:t xml:space="preserve">(3 </w:t>
       </w:r>
       <w:r>
         <w:rPr>
@@ -2774,37 +3153,207 @@
           <w:sz w:val="22"/>
           <w:szCs w:val="22"/>
         </w:rPr>
-        <w:t xml:space="preserve"> Optimize the </w:t>
-      </w:r>
-      <w:r>
-        <w:rPr>
-          <w:rFonts w:ascii="Arial" w:hAnsi="Arial" w:cs="Arial"/>
-          <w:bCs/>
-          <w:sz w:val="22"/>
-          <w:szCs w:val="22"/>
-        </w:rPr>
-        <w:t xml:space="preserve">Gaussian </w:t>
-      </w:r>
-      <w:r>
-        <w:rPr>
-          <w:rFonts w:ascii="Arial" w:hAnsi="Arial" w:cs="Arial"/>
-          <w:bCs/>
-          <w:sz w:val="22"/>
-          <w:szCs w:val="22"/>
-        </w:rPr>
-        <w:t>kernel parameters</w:t>
-      </w:r>
-      <w:bookmarkStart w:id="0" w:name="_GoBack"/>
-      <w:bookmarkEnd w:id="0"/>
-      <w:r>
-        <w:rPr>
-          <w:rFonts w:ascii="Arial" w:hAnsi="Arial" w:cs="Arial"/>
-          <w:bCs/>
-          <w:sz w:val="22"/>
-          <w:szCs w:val="22"/>
-        </w:rPr>
-        <w:t>. Use a double loop to find the “optimal” gamma and C within these ranges: gamma = 0.1:0.5:10, C = 0.1:0.1:2. The optimal gamma and C will lead to the most accurate classification on the testing data. Report your gamma and C. Describe how sensitive the training accuracy and the testing accuracies are to gamma and C for this data and explain why. (Hint: think about the performance of the linear classifier)</w:t>
-      </w:r>
+        <w:t xml:space="preserve"> Now let us examine the Gaussian kernel. Build two classifiers with the following two sets of parameters: (1) gamma=10000, C = 1, (2) gamma = 10, C = 2000. Describe what you observe </w:t>
+      </w:r>
+      <w:r>
+        <w:rPr>
+          <w:rFonts w:ascii="Arial" w:hAnsi="Arial" w:cs="Arial"/>
+          <w:bCs/>
+          <w:sz w:val="22"/>
+          <w:szCs w:val="22"/>
+        </w:rPr>
+        <w:t xml:space="preserve">from comparing these two classifiers </w:t>
+      </w:r>
+      <w:r>
+        <w:rPr>
+          <w:rFonts w:ascii="Arial" w:hAnsi="Arial" w:cs="Arial"/>
+          <w:bCs/>
+          <w:sz w:val="22"/>
+          <w:szCs w:val="22"/>
+        </w:rPr>
+        <w:t>and explain why</w:t>
+      </w:r>
+      <w:r>
+        <w:rPr>
+          <w:rFonts w:ascii="Arial" w:hAnsi="Arial" w:cs="Arial"/>
+          <w:bCs/>
+          <w:sz w:val="22"/>
+          <w:szCs w:val="22"/>
+        </w:rPr>
+        <w:t xml:space="preserve"> one is better than the other</w:t>
+      </w:r>
+      <w:r>
+        <w:rPr>
+          <w:rFonts w:ascii="Arial" w:hAnsi="Arial" w:cs="Arial"/>
+          <w:bCs/>
+          <w:sz w:val="22"/>
+          <w:szCs w:val="22"/>
+        </w:rPr>
+        <w:t>.</w:t>
+      </w:r>
+    </w:p>
+    <w:p>
+      <w:pPr>
+        <w:autoSpaceDE w:val="0"/>
+        <w:autoSpaceDN w:val="0"/>
+        <w:adjustRightInd w:val="0"/>
+        <w:rPr>
+          <w:rFonts w:ascii="Arial" w:hAnsi="Arial" w:cs="Arial"/>
+          <w:bCs/>
+          <w:sz w:val="22"/>
+          <w:szCs w:val="22"/>
+        </w:rPr>
+      </w:pPr>
+    </w:p>
+    <w:p>
+      <w:pPr>
+        <w:autoSpaceDE w:val="0"/>
+        <w:autoSpaceDN w:val="0"/>
+        <w:adjustRightInd w:val="0"/>
+        <w:ind w:left="720"/>
+        <w:rPr>
+          <w:rFonts w:ascii="Arial" w:hAnsi="Arial" w:cs="Arial"/>
+          <w:bCs/>
+          <w:sz w:val="22"/>
+          <w:szCs w:val="22"/>
+        </w:rPr>
+      </w:pPr>
+      <w:r>
+        <w:rPr>
+          <w:rFonts w:ascii="Arial" w:hAnsi="Arial" w:cs="Arial"/>
+          <w:bCs/>
+          <w:sz w:val="22"/>
+          <w:szCs w:val="22"/>
+        </w:rPr>
+        <w:t xml:space="preserve">Classifier1: </w:t>
+      </w:r>
+      <w:r>
+        <w:rPr>
+          <w:rFonts w:ascii="Arial" w:hAnsi="Arial" w:cs="Arial"/>
+          <w:bCs/>
+          <w:sz w:val="22"/>
+          <w:szCs w:val="22"/>
+        </w:rPr>
+        <w:t>30.</w:t>
+      </w:r>
+      <w:r>
+        <w:rPr>
+          <w:rFonts w:ascii="Arial" w:hAnsi="Arial" w:cs="Arial"/>
+          <w:bCs/>
+          <w:sz w:val="22"/>
+          <w:szCs w:val="22"/>
+        </w:rPr>
+        <w:t>72% for gamma = 10000 &amp; C = 1</w:t>
+      </w:r>
+    </w:p>
+    <w:p>
+      <w:pPr>
+        <w:autoSpaceDE w:val="0"/>
+        <w:autoSpaceDN w:val="0"/>
+        <w:adjustRightInd w:val="0"/>
+        <w:ind w:left="720"/>
+        <w:rPr>
+          <w:rFonts w:ascii="Arial" w:hAnsi="Arial" w:cs="Arial"/>
+          <w:bCs/>
+          <w:sz w:val="22"/>
+          <w:szCs w:val="22"/>
+        </w:rPr>
+      </w:pPr>
+      <w:r>
+        <w:rPr>
+          <w:rFonts w:ascii="Arial" w:hAnsi="Arial" w:cs="Arial"/>
+          <w:bCs/>
+          <w:sz w:val="22"/>
+          <w:szCs w:val="22"/>
+        </w:rPr>
+        <w:t>Classifier2: 70.07% for gamma = 10 &amp; C = 2000</w:t>
+      </w:r>
+    </w:p>
+    <w:p>
+      <w:pPr>
+        <w:autoSpaceDE w:val="0"/>
+        <w:autoSpaceDN w:val="0"/>
+        <w:adjustRightInd w:val="0"/>
+        <w:ind w:left="720"/>
+        <w:rPr>
+          <w:rFonts w:ascii="Arial" w:hAnsi="Arial" w:cs="Arial"/>
+          <w:bCs/>
+          <w:sz w:val="22"/>
+          <w:szCs w:val="22"/>
+        </w:rPr>
+      </w:pPr>
+    </w:p>
+    <w:p>
+      <w:pPr>
+        <w:autoSpaceDE w:val="0"/>
+        <w:autoSpaceDN w:val="0"/>
+        <w:adjustRightInd w:val="0"/>
+        <w:ind w:left="720"/>
+        <w:rPr>
+          <w:rFonts w:ascii="Arial" w:hAnsi="Arial" w:cs="Arial"/>
+          <w:bCs/>
+          <w:sz w:val="22"/>
+          <w:szCs w:val="22"/>
+        </w:rPr>
+      </w:pPr>
+      <w:r>
+        <w:rPr>
+          <w:rFonts w:ascii="Arial" w:hAnsi="Arial" w:cs="Arial"/>
+          <w:bCs/>
+          <w:sz w:val="22"/>
+          <w:szCs w:val="22"/>
+        </w:rPr>
+        <w:t>Classifier1 is overfitted with the training data, hence why it did not have a high testing accuracy</w:t>
+      </w:r>
+      <w:r>
+        <w:rPr>
+          <w:rFonts w:ascii="Arial" w:hAnsi="Arial" w:cs="Arial"/>
+          <w:bCs/>
+          <w:sz w:val="22"/>
+          <w:szCs w:val="22"/>
+        </w:rPr>
+        <w:t xml:space="preserve">. This is evident in the training accuracy being 100% and </w:t>
+      </w:r>
+      <w:r>
+        <w:rPr>
+          <w:rFonts w:ascii="Arial" w:hAnsi="Arial" w:cs="Arial"/>
+          <w:bCs/>
+          <w:sz w:val="22"/>
+          <w:szCs w:val="22"/>
+        </w:rPr>
+        <w:t>90.55%</w:t>
+      </w:r>
+      <w:r>
+        <w:rPr>
+          <w:rFonts w:ascii="Arial" w:hAnsi="Arial" w:cs="Arial"/>
+          <w:bCs/>
+          <w:sz w:val="22"/>
+          <w:szCs w:val="22"/>
+        </w:rPr>
+        <w:t xml:space="preserve"> for Classifier1 and </w:t>
+      </w:r>
+      <w:r>
+        <w:rPr>
+          <w:rFonts w:ascii="Arial" w:hAnsi="Arial" w:cs="Arial"/>
+          <w:bCs/>
+          <w:sz w:val="22"/>
+          <w:szCs w:val="22"/>
+        </w:rPr>
+        <w:t>Classifier2 respectively. The overfitting is caused by the high gamma value in Classifier1.</w:t>
+      </w:r>
+    </w:p>
+    <w:p>
+      <w:pPr>
+        <w:autoSpaceDE w:val="0"/>
+        <w:autoSpaceDN w:val="0"/>
+        <w:adjustRightInd w:val="0"/>
+        <w:rPr>
+          <w:rFonts w:ascii="Arial" w:hAnsi="Arial" w:cs="Arial"/>
+          <w:bCs/>
+          <w:sz w:val="22"/>
+          <w:szCs w:val="22"/>
+        </w:rPr>
+      </w:pPr>
     </w:p>
     <w:p>
       <w:pPr>
@@ -2890,6 +3439,271 @@
           <w:sz w:val="22"/>
           <w:szCs w:val="22"/>
         </w:rPr>
+        <w:t xml:space="preserve"> Optimize the </w:t>
+      </w:r>
+      <w:r>
+        <w:rPr>
+          <w:rFonts w:ascii="Arial" w:hAnsi="Arial" w:cs="Arial"/>
+          <w:bCs/>
+          <w:sz w:val="22"/>
+          <w:szCs w:val="22"/>
+        </w:rPr>
+        <w:t xml:space="preserve">Gaussian </w:t>
+      </w:r>
+      <w:r>
+        <w:rPr>
+          <w:rFonts w:ascii="Arial" w:hAnsi="Arial" w:cs="Arial"/>
+          <w:bCs/>
+          <w:sz w:val="22"/>
+          <w:szCs w:val="22"/>
+        </w:rPr>
+        <w:t>kernel parameters. Use a double loop to find the “optimal” gamma and C within these ranges: gamma = 0.1:0.5:10, C = 0.1:0.1:2. The optimal gamma and C will lead to the most accurate classification on the testing data. Report your gamma and C. Describe how sensitive the training accuracy and the testing accuracies are to gamma and C for this data and explain why. (Hint: think about the performance of the linear classifier)</w:t>
+      </w:r>
+    </w:p>
+    <w:p>
+      <w:pPr>
+        <w:autoSpaceDE w:val="0"/>
+        <w:autoSpaceDN w:val="0"/>
+        <w:adjustRightInd w:val="0"/>
+        <w:rPr>
+          <w:rFonts w:ascii="Arial" w:hAnsi="Arial" w:cs="Arial"/>
+          <w:bCs/>
+          <w:sz w:val="22"/>
+          <w:szCs w:val="22"/>
+        </w:rPr>
+      </w:pPr>
+    </w:p>
+    <w:p>
+      <w:pPr>
+        <w:autoSpaceDE w:val="0"/>
+        <w:autoSpaceDN w:val="0"/>
+        <w:adjustRightInd w:val="0"/>
+        <w:ind w:left="720"/>
+        <w:rPr>
+          <w:rFonts w:ascii="Arial" w:hAnsi="Arial" w:cs="Arial"/>
+          <w:bCs/>
+          <w:sz w:val="22"/>
+          <w:szCs w:val="22"/>
+        </w:rPr>
+      </w:pPr>
+      <w:r>
+        <w:rPr>
+          <w:rFonts w:ascii="Arial" w:hAnsi="Arial" w:cs="Arial"/>
+          <w:bCs/>
+          <w:sz w:val="22"/>
+          <w:szCs w:val="22"/>
+        </w:rPr>
+        <w:t>Optimal gamma = 9.6</w:t>
+      </w:r>
+    </w:p>
+    <w:p>
+      <w:pPr>
+        <w:autoSpaceDE w:val="0"/>
+        <w:autoSpaceDN w:val="0"/>
+        <w:adjustRightInd w:val="0"/>
+        <w:ind w:left="720"/>
+        <w:rPr>
+          <w:rFonts w:ascii="Arial" w:hAnsi="Arial" w:cs="Arial"/>
+          <w:bCs/>
+          <w:sz w:val="22"/>
+          <w:szCs w:val="22"/>
+        </w:rPr>
+      </w:pPr>
+      <w:r>
+        <w:rPr>
+          <w:rFonts w:ascii="Arial" w:hAnsi="Arial" w:cs="Arial"/>
+          <w:bCs/>
+          <w:sz w:val="22"/>
+          <w:szCs w:val="22"/>
+        </w:rPr>
+        <w:t>Optimal C = 2</w:t>
+      </w:r>
+    </w:p>
+    <w:p>
+      <w:pPr>
+        <w:autoSpaceDE w:val="0"/>
+        <w:autoSpaceDN w:val="0"/>
+        <w:adjustRightInd w:val="0"/>
+        <w:ind w:left="720"/>
+        <w:rPr>
+          <w:rFonts w:ascii="Arial" w:hAnsi="Arial" w:cs="Arial"/>
+          <w:bCs/>
+          <w:sz w:val="22"/>
+          <w:szCs w:val="22"/>
+        </w:rPr>
+      </w:pPr>
+    </w:p>
+    <w:p>
+      <w:pPr>
+        <w:autoSpaceDE w:val="0"/>
+        <w:autoSpaceDN w:val="0"/>
+        <w:adjustRightInd w:val="0"/>
+        <w:ind w:left="720"/>
+        <w:rPr>
+          <w:rFonts w:ascii="Arial" w:hAnsi="Arial" w:cs="Arial"/>
+          <w:bCs/>
+          <w:sz w:val="22"/>
+          <w:szCs w:val="22"/>
+        </w:rPr>
+      </w:pPr>
+      <w:r>
+        <w:rPr>
+          <w:rFonts w:ascii="Arial" w:hAnsi="Arial" w:cs="Arial"/>
+          <w:bCs/>
+          <w:sz w:val="22"/>
+          <w:szCs w:val="22"/>
+        </w:rPr>
+        <w:t>Training</w:t>
+      </w:r>
+      <w:r>
+        <w:rPr>
+          <w:rFonts w:ascii="Arial" w:hAnsi="Arial" w:cs="Arial"/>
+          <w:bCs/>
+          <w:sz w:val="22"/>
+          <w:szCs w:val="22"/>
+        </w:rPr>
+        <w:t xml:space="preserve"> </w:t>
+      </w:r>
+      <w:r>
+        <w:rPr>
+          <w:rFonts w:ascii="Arial" w:hAnsi="Arial" w:cs="Arial"/>
+          <w:bCs/>
+          <w:sz w:val="22"/>
+          <w:szCs w:val="22"/>
+        </w:rPr>
+        <w:t xml:space="preserve">accuracy = </w:t>
+      </w:r>
+      <w:r>
+        <w:rPr>
+          <w:rFonts w:ascii="Arial" w:hAnsi="Arial" w:cs="Arial"/>
+          <w:bCs/>
+          <w:sz w:val="22"/>
+          <w:szCs w:val="22"/>
+        </w:rPr>
+        <w:t>79.03%</w:t>
+      </w:r>
+    </w:p>
+    <w:p>
+      <w:pPr>
+        <w:autoSpaceDE w:val="0"/>
+        <w:autoSpaceDN w:val="0"/>
+        <w:adjustRightInd w:val="0"/>
+        <w:ind w:left="720"/>
+        <w:rPr>
+          <w:rFonts w:ascii="Arial" w:hAnsi="Arial" w:cs="Arial"/>
+          <w:bCs/>
+          <w:sz w:val="22"/>
+          <w:szCs w:val="22"/>
+        </w:rPr>
+      </w:pPr>
+      <w:r>
+        <w:rPr>
+          <w:rFonts w:ascii="Arial" w:hAnsi="Arial" w:cs="Arial"/>
+          <w:bCs/>
+          <w:sz w:val="22"/>
+          <w:szCs w:val="22"/>
+        </w:rPr>
+        <w:t>Testing accuracy = 72.92%</w:t>
+      </w:r>
+    </w:p>
+    <w:p>
+      <w:pPr>
+        <w:autoSpaceDE w:val="0"/>
+        <w:autoSpaceDN w:val="0"/>
+        <w:adjustRightInd w:val="0"/>
+        <w:rPr>
+          <w:rFonts w:ascii="Arial" w:hAnsi="Arial" w:cs="Arial"/>
+          <w:bCs/>
+          <w:sz w:val="22"/>
+          <w:szCs w:val="22"/>
+        </w:rPr>
+      </w:pPr>
+    </w:p>
+    <w:p>
+      <w:pPr>
+        <w:pStyle w:val="ListParagraph"/>
+        <w:numPr>
+          <w:ilvl w:val="0"/>
+          <w:numId w:val="5"/>
+        </w:numPr>
+        <w:autoSpaceDE w:val="0"/>
+        <w:autoSpaceDN w:val="0"/>
+        <w:adjustRightInd w:val="0"/>
+        <w:rPr>
+          <w:rFonts w:ascii="Arial" w:hAnsi="Arial" w:cs="Arial"/>
+          <w:bCs/>
+          <w:sz w:val="22"/>
+          <w:szCs w:val="22"/>
+        </w:rPr>
+      </w:pPr>
+      <w:r>
+        <w:rPr>
+          <w:rFonts w:ascii="Arial" w:hAnsi="Arial" w:cs="Arial"/>
+          <w:b/>
+          <w:bCs/>
+          <w:sz w:val="22"/>
+          <w:szCs w:val="22"/>
+        </w:rPr>
+        <w:lastRenderedPageBreak/>
+        <w:t>(</w:t>
+      </w:r>
+      <w:r>
+        <w:rPr>
+          <w:rFonts w:ascii="Arial" w:hAnsi="Arial" w:cs="Arial"/>
+          <w:b/>
+          <w:bCs/>
+          <w:sz w:val="22"/>
+          <w:szCs w:val="22"/>
+        </w:rPr>
+        <w:t>5</w:t>
+      </w:r>
+      <w:r>
+        <w:rPr>
+          <w:rFonts w:ascii="Arial" w:hAnsi="Arial" w:cs="Arial"/>
+          <w:b/>
+          <w:bCs/>
+          <w:sz w:val="22"/>
+          <w:szCs w:val="22"/>
+        </w:rPr>
+        <w:t xml:space="preserve"> </w:t>
+      </w:r>
+      <w:r>
+        <w:rPr>
+          <w:rFonts w:ascii="Arial" w:hAnsi="Arial" w:cs="Arial"/>
+          <w:b/>
+          <w:bCs/>
+          <w:sz w:val="22"/>
+          <w:szCs w:val="22"/>
+        </w:rPr>
+        <w:t>point</w:t>
+      </w:r>
+      <w:r>
+        <w:rPr>
+          <w:rFonts w:ascii="Arial" w:hAnsi="Arial" w:cs="Arial"/>
+          <w:b/>
+          <w:bCs/>
+          <w:sz w:val="22"/>
+          <w:szCs w:val="22"/>
+        </w:rPr>
+        <w:t>s</w:t>
+      </w:r>
+      <w:r>
+        <w:rPr>
+          <w:rFonts w:ascii="Arial" w:hAnsi="Arial" w:cs="Arial"/>
+          <w:b/>
+          <w:bCs/>
+          <w:sz w:val="22"/>
+          <w:szCs w:val="22"/>
+        </w:rPr>
+        <w:t>)</w:t>
+      </w:r>
+      <w:r>
+        <w:rPr>
+          <w:rFonts w:ascii="Arial" w:hAnsi="Arial" w:cs="Arial"/>
+          <w:bCs/>
+          <w:sz w:val="22"/>
+          <w:szCs w:val="22"/>
+        </w:rPr>
         <w:t xml:space="preserve"> Train a neural network using the training data</w:t>
       </w:r>
       <w:r>
@@ -2964,6 +3778,8 @@
         </w:rPr>
         <w:t xml:space="preserve"> Please discuss.</w:t>
       </w:r>
+      <w:bookmarkStart w:id="0" w:name="_GoBack"/>
+      <w:bookmarkEnd w:id="0"/>
     </w:p>
     <w:sectPr>
       <w:pgSz w:w="12240" w:h="15840"/>

</xml_diff>

<commit_message>
Added ANN for part e of Question 2
</commit_message>
<xml_diff>
--- a/Homework #5.docx
+++ b/Homework #5.docx
@@ -1353,66 +1353,194 @@
     <w:p>
       <w:pPr>
         <w:pStyle w:val="ListParagraph"/>
-        <w:numPr>
-          <w:ilvl w:val="0"/>
-          <w:numId w:val="2"/>
-        </w:numPr>
-        <w:rPr>
-          <w:rFonts w:ascii="Arial" w:hAnsi="Arial" w:cs="Arial"/>
-          <w:bCs/>
-          <w:sz w:val="22"/>
-          <w:szCs w:val="22"/>
-        </w:rPr>
-      </w:pPr>
-      <w:r>
-        <w:rPr>
-          <w:rFonts w:ascii="Arial" w:hAnsi="Arial" w:cs="Arial"/>
-          <w:b/>
-          <w:bCs/>
-          <w:sz w:val="22"/>
-          <w:szCs w:val="22"/>
-        </w:rPr>
-        <w:t xml:space="preserve">(2 </w:t>
-      </w:r>
-      <w:r>
-        <w:rPr>
-          <w:rFonts w:ascii="Arial" w:hAnsi="Arial" w:cs="Arial"/>
-          <w:b/>
-          <w:bCs/>
-          <w:sz w:val="22"/>
-          <w:szCs w:val="22"/>
-        </w:rPr>
-        <w:t>point</w:t>
-      </w:r>
-      <w:r>
-        <w:rPr>
-          <w:rFonts w:ascii="Arial" w:hAnsi="Arial" w:cs="Arial"/>
-          <w:b/>
-          <w:bCs/>
-          <w:sz w:val="22"/>
-          <w:szCs w:val="22"/>
-        </w:rPr>
-        <w:t>s</w:t>
-      </w:r>
-      <w:r>
-        <w:rPr>
-          <w:rFonts w:ascii="Arial" w:hAnsi="Arial" w:cs="Arial"/>
-          <w:b/>
-          <w:bCs/>
-          <w:sz w:val="22"/>
-          <w:szCs w:val="22"/>
-        </w:rPr>
-        <w:t>)</w:t>
-      </w:r>
-      <w:r>
-        <w:rPr>
-          <w:rFonts w:ascii="Arial" w:hAnsi="Arial" w:cs="Arial"/>
-          <w:bCs/>
-          <w:sz w:val="22"/>
-          <w:szCs w:val="22"/>
-        </w:rPr>
-        <w:t xml:space="preserve"> Discuss what you observe on the classifier performance using the two cross validation choices (leave-1-out and leave-10-out). Whether there is any difference between the two or not, explain whether that is what you expected and why.</w:t>
-      </w:r>
+        <w:rPr>
+          <w:rFonts w:ascii="Arial" w:hAnsi="Arial" w:cs="Arial"/>
+          <w:b/>
+          <w:bCs/>
+          <w:sz w:val="22"/>
+          <w:szCs w:val="22"/>
+        </w:rPr>
+      </w:pPr>
+    </w:p>
+    <w:p>
+      <w:pPr>
+        <w:pStyle w:val="ListParagraph"/>
+        <w:rPr>
+          <w:rFonts w:ascii="Arial" w:hAnsi="Arial" w:cs="Arial"/>
+          <w:bCs/>
+          <w:sz w:val="22"/>
+          <w:szCs w:val="22"/>
+        </w:rPr>
+      </w:pPr>
+      <w:r>
+        <w:rPr>
+          <w:rFonts w:ascii="Arial" w:hAnsi="Arial" w:cs="Arial"/>
+          <w:bCs/>
+          <w:sz w:val="22"/>
+          <w:szCs w:val="22"/>
+        </w:rPr>
+        <w:t>When using low p-values, linear SVM classifier performs better w</w:t>
+      </w:r>
+      <w:r>
+        <w:rPr>
+          <w:rFonts w:ascii="Arial" w:hAnsi="Arial" w:cs="Arial"/>
+          <w:bCs/>
+          <w:sz w:val="22"/>
+          <w:szCs w:val="22"/>
+        </w:rPr>
+        <w:t>it</w:t>
+      </w:r>
+      <w:r>
+        <w:rPr>
+          <w:rFonts w:ascii="Arial" w:hAnsi="Arial" w:cs="Arial"/>
+          <w:bCs/>
+          <w:sz w:val="22"/>
+          <w:szCs w:val="22"/>
+        </w:rPr>
+        <w:t>h a significantly lower</w:t>
+      </w:r>
+      <w:r>
+        <w:rPr>
+          <w:rFonts w:ascii="Arial" w:hAnsi="Arial" w:cs="Arial"/>
+          <w:bCs/>
+          <w:sz w:val="22"/>
+          <w:szCs w:val="22"/>
+        </w:rPr>
+        <w:t xml:space="preserve"> sum-squared-</w:t>
+      </w:r>
+      <w:r>
+        <w:rPr>
+          <w:rFonts w:ascii="Arial" w:hAnsi="Arial" w:cs="Arial"/>
+          <w:bCs/>
+          <w:sz w:val="22"/>
+          <w:szCs w:val="22"/>
+        </w:rPr>
+        <w:t xml:space="preserve">error </w:t>
+      </w:r>
+      <w:r>
+        <w:rPr>
+          <w:rFonts w:ascii="Arial" w:hAnsi="Arial" w:cs="Arial"/>
+          <w:bCs/>
+          <w:sz w:val="22"/>
+          <w:szCs w:val="22"/>
+        </w:rPr>
+        <w:t xml:space="preserve">than gaussian </w:t>
+      </w:r>
+      <w:r>
+        <w:rPr>
+          <w:rFonts w:ascii="Arial" w:hAnsi="Arial" w:cs="Arial"/>
+          <w:bCs/>
+          <w:sz w:val="22"/>
+          <w:szCs w:val="22"/>
+        </w:rPr>
+        <w:t xml:space="preserve">SVM. One of the possible reasons for this is because gaussian </w:t>
+      </w:r>
+      <w:r>
+        <w:rPr>
+          <w:rFonts w:ascii="Arial" w:hAnsi="Arial" w:cs="Arial"/>
+          <w:bCs/>
+          <w:sz w:val="22"/>
+          <w:szCs w:val="22"/>
+        </w:rPr>
+        <w:t>might be</w:t>
+      </w:r>
+      <w:r>
+        <w:rPr>
+          <w:rFonts w:ascii="Arial" w:hAnsi="Arial" w:cs="Arial"/>
+          <w:bCs/>
+          <w:sz w:val="22"/>
+          <w:szCs w:val="22"/>
+        </w:rPr>
+        <w:t xml:space="preserve"> overfitting</w:t>
+      </w:r>
+      <w:r>
+        <w:rPr>
+          <w:rFonts w:ascii="Arial" w:hAnsi="Arial" w:cs="Arial"/>
+          <w:bCs/>
+          <w:sz w:val="22"/>
+          <w:szCs w:val="22"/>
+        </w:rPr>
+        <w:t>. In this case, a simple kernel such as linear is preferred.</w:t>
+      </w:r>
+      <w:r>
+        <w:rPr>
+          <w:rFonts w:ascii="Arial" w:hAnsi="Arial" w:cs="Arial"/>
+          <w:bCs/>
+          <w:sz w:val="22"/>
+          <w:szCs w:val="22"/>
+        </w:rPr>
+        <w:t xml:space="preserve"> In addition, with higher p-values, both linear and gaussian kernels performed poorly. </w:t>
+      </w:r>
+      <w:r>
+        <w:rPr>
+          <w:rFonts w:ascii="Arial" w:hAnsi="Arial" w:cs="Arial"/>
+          <w:bCs/>
+          <w:sz w:val="22"/>
+          <w:szCs w:val="22"/>
+        </w:rPr>
+        <w:t xml:space="preserve">The reason for this is because </w:t>
+      </w:r>
+      <w:r>
+        <w:rPr>
+          <w:rFonts w:ascii="Arial" w:hAnsi="Arial" w:cs="Arial"/>
+          <w:bCs/>
+          <w:color w:val="000000" w:themeColor="text1"/>
+          <w:sz w:val="22"/>
+          <w:szCs w:val="22"/>
+        </w:rPr>
+        <w:t>features</w:t>
+      </w:r>
+      <w:r>
+        <w:rPr>
+          <w:rFonts w:ascii="Arial" w:hAnsi="Arial" w:cs="Arial"/>
+          <w:bCs/>
+          <w:color w:val="000000" w:themeColor="text1"/>
+          <w:sz w:val="22"/>
+          <w:szCs w:val="22"/>
+        </w:rPr>
+        <w:t xml:space="preserve"> with higher p-values</w:t>
+      </w:r>
+      <w:r>
+        <w:rPr>
+          <w:rFonts w:ascii="Arial" w:hAnsi="Arial" w:cs="Arial"/>
+          <w:bCs/>
+          <w:color w:val="000000" w:themeColor="text1"/>
+          <w:sz w:val="22"/>
+          <w:szCs w:val="22"/>
+        </w:rPr>
+        <w:t xml:space="preserve"> have </w:t>
+      </w:r>
+      <w:r>
+        <w:rPr>
+          <w:rFonts w:ascii="Arial" w:hAnsi="Arial" w:cs="Arial"/>
+          <w:bCs/>
+          <w:color w:val="000000" w:themeColor="text1"/>
+          <w:sz w:val="22"/>
+          <w:szCs w:val="22"/>
+        </w:rPr>
+        <w:t>weaker</w:t>
+      </w:r>
+      <w:r>
+        <w:rPr>
+          <w:rFonts w:ascii="Arial" w:hAnsi="Arial" w:cs="Arial"/>
+          <w:bCs/>
+          <w:color w:val="000000" w:themeColor="text1"/>
+          <w:sz w:val="22"/>
+          <w:szCs w:val="22"/>
+        </w:rPr>
+        <w:t xml:space="preserve"> capability in distinguishing patient instances from healthy instances.</w:t>
+      </w:r>
+    </w:p>
+    <w:p>
+      <w:pPr>
+        <w:pStyle w:val="ListParagraph"/>
+        <w:rPr>
+          <w:rFonts w:ascii="Arial" w:hAnsi="Arial" w:cs="Arial"/>
+          <w:bCs/>
+          <w:sz w:val="22"/>
+          <w:szCs w:val="22"/>
+        </w:rPr>
+      </w:pPr>
     </w:p>
     <w:p>
       <w:pPr>
@@ -1436,7 +1564,7 @@
           <w:sz w:val="22"/>
           <w:szCs w:val="22"/>
         </w:rPr>
-        <w:t xml:space="preserve">(4 </w:t>
+        <w:t xml:space="preserve">(2 </w:t>
       </w:r>
       <w:r>
         <w:rPr>
@@ -1475,107 +1603,88 @@
           <w:sz w:val="22"/>
           <w:szCs w:val="22"/>
         </w:rPr>
-        <w:t xml:space="preserve"> Now pick ten features that show </w:t>
-      </w:r>
-      <w:r>
-        <w:rPr>
-          <w:rFonts w:ascii="Arial" w:hAnsi="Arial" w:cs="Arial"/>
-          <w:bCs/>
-          <w:sz w:val="22"/>
-          <w:szCs w:val="22"/>
-        </w:rPr>
-        <w:t>weak (large)</w:t>
-      </w:r>
-      <w:r>
-        <w:rPr>
-          <w:rFonts w:ascii="Arial" w:hAnsi="Arial" w:cs="Arial"/>
-          <w:bCs/>
-          <w:sz w:val="22"/>
-          <w:szCs w:val="22"/>
-        </w:rPr>
-        <w:t xml:space="preserve"> </w:t>
-      </w:r>
-      <w:r>
-        <w:rPr>
-          <w:rFonts w:ascii="Arial" w:hAnsi="Arial" w:cs="Arial"/>
-          <w:bCs/>
-          <w:sz w:val="22"/>
-          <w:szCs w:val="22"/>
-        </w:rPr>
-        <w:t xml:space="preserve">p-values larger than 0.1 and repeat (b)-(d). </w:t>
-      </w:r>
-      <w:r>
-        <w:rPr>
-          <w:rFonts w:ascii="Arial" w:hAnsi="Arial" w:cs="Arial"/>
-          <w:bCs/>
-          <w:sz w:val="22"/>
-          <w:szCs w:val="22"/>
-        </w:rPr>
-        <w:t>Compare and discuss</w:t>
-      </w:r>
-      <w:r>
-        <w:rPr>
-          <w:rFonts w:ascii="Arial" w:hAnsi="Arial" w:cs="Arial"/>
-          <w:bCs/>
-          <w:sz w:val="22"/>
-          <w:szCs w:val="22"/>
-        </w:rPr>
-        <w:t xml:space="preserve"> classification using these features </w:t>
-      </w:r>
-      <w:r>
-        <w:rPr>
-          <w:rFonts w:ascii="Arial" w:hAnsi="Arial" w:cs="Arial"/>
-          <w:bCs/>
-          <w:sz w:val="22"/>
-          <w:szCs w:val="22"/>
-        </w:rPr>
-        <w:t>is different from</w:t>
-      </w:r>
-      <w:r>
-        <w:rPr>
-          <w:rFonts w:ascii="Arial" w:hAnsi="Arial" w:cs="Arial"/>
-          <w:bCs/>
-          <w:sz w:val="22"/>
-          <w:szCs w:val="22"/>
-        </w:rPr>
-        <w:t xml:space="preserve"> classification </w:t>
-      </w:r>
-      <w:r>
-        <w:rPr>
-          <w:rFonts w:ascii="Arial" w:hAnsi="Arial" w:cs="Arial"/>
-          <w:bCs/>
-          <w:sz w:val="22"/>
-          <w:szCs w:val="22"/>
-        </w:rPr>
-        <w:t>using</w:t>
-      </w:r>
-      <w:r>
-        <w:rPr>
-          <w:rFonts w:ascii="Arial" w:hAnsi="Arial" w:cs="Arial"/>
-          <w:bCs/>
-          <w:sz w:val="22"/>
-          <w:szCs w:val="22"/>
-        </w:rPr>
-        <w:t xml:space="preserve"> features of strong p-value</w:t>
-      </w:r>
-      <w:r>
-        <w:rPr>
-          <w:rFonts w:ascii="Arial" w:hAnsi="Arial" w:cs="Arial"/>
-          <w:bCs/>
-          <w:sz w:val="22"/>
-          <w:szCs w:val="22"/>
-        </w:rPr>
-        <w:t>s</w:t>
-      </w:r>
-      <w:r>
-        <w:rPr>
-          <w:rFonts w:ascii="Arial" w:hAnsi="Arial" w:cs="Arial"/>
-          <w:bCs/>
-          <w:sz w:val="22"/>
-          <w:szCs w:val="22"/>
-        </w:rPr>
-        <w:t>.</w:t>
-      </w:r>
+        <w:t xml:space="preserve"> Discuss what you observe on the classifier performance using the two cross validation choices (leave-1-out and leave-10-out). Whether there is any difference between the two or not, explain whether that is what you expected and why.</w:t>
+      </w:r>
+    </w:p>
+    <w:p>
+      <w:pPr>
+        <w:pStyle w:val="ListParagraph"/>
+        <w:rPr>
+          <w:rFonts w:ascii="Arial" w:hAnsi="Arial" w:cs="Arial"/>
+          <w:b/>
+          <w:bCs/>
+          <w:sz w:val="22"/>
+          <w:szCs w:val="22"/>
+        </w:rPr>
+      </w:pPr>
+    </w:p>
+    <w:p>
+      <w:pPr>
+        <w:pStyle w:val="ListParagraph"/>
+        <w:rPr>
+          <w:rFonts w:ascii="Arial" w:hAnsi="Arial" w:cs="Arial"/>
+          <w:bCs/>
+          <w:sz w:val="22"/>
+          <w:szCs w:val="22"/>
+        </w:rPr>
+      </w:pPr>
+      <w:r>
+        <w:rPr>
+          <w:rFonts w:ascii="Arial" w:hAnsi="Arial" w:cs="Arial"/>
+          <w:bCs/>
+          <w:sz w:val="22"/>
+          <w:szCs w:val="22"/>
+        </w:rPr>
+        <w:t xml:space="preserve">When using low p-values, leave-1-out and leave-10-out did not change the sum-square-error in the linear kernel. Gaussian kernel, however, saw a large rise in </w:t>
+      </w:r>
+      <w:r>
+        <w:rPr>
+          <w:rFonts w:ascii="Arial" w:hAnsi="Arial" w:cs="Arial"/>
+          <w:bCs/>
+          <w:sz w:val="22"/>
+          <w:szCs w:val="22"/>
+        </w:rPr>
+        <w:lastRenderedPageBreak/>
+        <w:t>sum-square</w:t>
+      </w:r>
+      <w:r>
+        <w:rPr>
+          <w:rFonts w:ascii="Arial" w:hAnsi="Arial" w:cs="Arial"/>
+          <w:bCs/>
+          <w:sz w:val="22"/>
+          <w:szCs w:val="22"/>
+        </w:rPr>
+        <w:t xml:space="preserve">-error when using leave-10-out. </w:t>
+      </w:r>
+      <w:r>
+        <w:rPr>
+          <w:rFonts w:ascii="Arial" w:hAnsi="Arial" w:cs="Arial"/>
+          <w:bCs/>
+          <w:sz w:val="22"/>
+          <w:szCs w:val="22"/>
+        </w:rPr>
+        <w:t xml:space="preserve">This is expected as leave-1-out gives a more precise classification due to only having </w:t>
+      </w:r>
+      <w:r>
+        <w:rPr>
+          <w:rFonts w:ascii="Arial" w:hAnsi="Arial" w:cs="Arial"/>
+          <w:bCs/>
+          <w:sz w:val="22"/>
+          <w:szCs w:val="22"/>
+        </w:rPr>
+        <w:t>to classify one data point at a time.</w:t>
+      </w:r>
+    </w:p>
+    <w:p>
+      <w:pPr>
+        <w:pStyle w:val="ListParagraph"/>
+        <w:rPr>
+          <w:rFonts w:ascii="Arial" w:hAnsi="Arial" w:cs="Arial"/>
+          <w:bCs/>
+          <w:sz w:val="22"/>
+          <w:szCs w:val="22"/>
+        </w:rPr>
+      </w:pPr>
     </w:p>
     <w:p>
       <w:pPr>
@@ -1594,6 +1703,292 @@
       <w:r>
         <w:rPr>
           <w:rFonts w:ascii="Arial" w:hAnsi="Arial" w:cs="Arial"/>
+          <w:b/>
+          <w:bCs/>
+          <w:sz w:val="22"/>
+          <w:szCs w:val="22"/>
+        </w:rPr>
+        <w:t xml:space="preserve">(4 </w:t>
+      </w:r>
+      <w:r>
+        <w:rPr>
+          <w:rFonts w:ascii="Arial" w:hAnsi="Arial" w:cs="Arial"/>
+          <w:b/>
+          <w:bCs/>
+          <w:sz w:val="22"/>
+          <w:szCs w:val="22"/>
+        </w:rPr>
+        <w:t>point</w:t>
+      </w:r>
+      <w:r>
+        <w:rPr>
+          <w:rFonts w:ascii="Arial" w:hAnsi="Arial" w:cs="Arial"/>
+          <w:b/>
+          <w:bCs/>
+          <w:sz w:val="22"/>
+          <w:szCs w:val="22"/>
+        </w:rPr>
+        <w:t>s</w:t>
+      </w:r>
+      <w:r>
+        <w:rPr>
+          <w:rFonts w:ascii="Arial" w:hAnsi="Arial" w:cs="Arial"/>
+          <w:b/>
+          <w:bCs/>
+          <w:sz w:val="22"/>
+          <w:szCs w:val="22"/>
+        </w:rPr>
+        <w:t>)</w:t>
+      </w:r>
+      <w:r>
+        <w:rPr>
+          <w:rFonts w:ascii="Arial" w:hAnsi="Arial" w:cs="Arial"/>
+          <w:bCs/>
+          <w:sz w:val="22"/>
+          <w:szCs w:val="22"/>
+        </w:rPr>
+        <w:t xml:space="preserve"> Now pick ten features that show </w:t>
+      </w:r>
+      <w:r>
+        <w:rPr>
+          <w:rFonts w:ascii="Arial" w:hAnsi="Arial" w:cs="Arial"/>
+          <w:bCs/>
+          <w:sz w:val="22"/>
+          <w:szCs w:val="22"/>
+        </w:rPr>
+        <w:t>weak (large)</w:t>
+      </w:r>
+      <w:r>
+        <w:rPr>
+          <w:rFonts w:ascii="Arial" w:hAnsi="Arial" w:cs="Arial"/>
+          <w:bCs/>
+          <w:sz w:val="22"/>
+          <w:szCs w:val="22"/>
+        </w:rPr>
+        <w:t xml:space="preserve"> </w:t>
+      </w:r>
+      <w:r>
+        <w:rPr>
+          <w:rFonts w:ascii="Arial" w:hAnsi="Arial" w:cs="Arial"/>
+          <w:bCs/>
+          <w:sz w:val="22"/>
+          <w:szCs w:val="22"/>
+        </w:rPr>
+        <w:t xml:space="preserve">p-values larger than 0.1 and repeat (b)-(d). </w:t>
+      </w:r>
+      <w:r>
+        <w:rPr>
+          <w:rFonts w:ascii="Arial" w:hAnsi="Arial" w:cs="Arial"/>
+          <w:bCs/>
+          <w:sz w:val="22"/>
+          <w:szCs w:val="22"/>
+        </w:rPr>
+        <w:t>Compare and discuss</w:t>
+      </w:r>
+      <w:r>
+        <w:rPr>
+          <w:rFonts w:ascii="Arial" w:hAnsi="Arial" w:cs="Arial"/>
+          <w:bCs/>
+          <w:sz w:val="22"/>
+          <w:szCs w:val="22"/>
+        </w:rPr>
+        <w:t xml:space="preserve"> classification using these features </w:t>
+      </w:r>
+      <w:r>
+        <w:rPr>
+          <w:rFonts w:ascii="Arial" w:hAnsi="Arial" w:cs="Arial"/>
+          <w:bCs/>
+          <w:sz w:val="22"/>
+          <w:szCs w:val="22"/>
+        </w:rPr>
+        <w:t>is different from</w:t>
+      </w:r>
+      <w:r>
+        <w:rPr>
+          <w:rFonts w:ascii="Arial" w:hAnsi="Arial" w:cs="Arial"/>
+          <w:bCs/>
+          <w:sz w:val="22"/>
+          <w:szCs w:val="22"/>
+        </w:rPr>
+        <w:t xml:space="preserve"> classification </w:t>
+      </w:r>
+      <w:r>
+        <w:rPr>
+          <w:rFonts w:ascii="Arial" w:hAnsi="Arial" w:cs="Arial"/>
+          <w:bCs/>
+          <w:sz w:val="22"/>
+          <w:szCs w:val="22"/>
+        </w:rPr>
+        <w:t>using</w:t>
+      </w:r>
+      <w:r>
+        <w:rPr>
+          <w:rFonts w:ascii="Arial" w:hAnsi="Arial" w:cs="Arial"/>
+          <w:bCs/>
+          <w:sz w:val="22"/>
+          <w:szCs w:val="22"/>
+        </w:rPr>
+        <w:t xml:space="preserve"> features of strong p-value</w:t>
+      </w:r>
+      <w:r>
+        <w:rPr>
+          <w:rFonts w:ascii="Arial" w:hAnsi="Arial" w:cs="Arial"/>
+          <w:bCs/>
+          <w:sz w:val="22"/>
+          <w:szCs w:val="22"/>
+        </w:rPr>
+        <w:t>s</w:t>
+      </w:r>
+      <w:r>
+        <w:rPr>
+          <w:rFonts w:ascii="Arial" w:hAnsi="Arial" w:cs="Arial"/>
+          <w:bCs/>
+          <w:sz w:val="22"/>
+          <w:szCs w:val="22"/>
+        </w:rPr>
+        <w:t>.</w:t>
+      </w:r>
+    </w:p>
+    <w:p>
+      <w:pPr>
+        <w:rPr>
+          <w:rFonts w:ascii="Arial" w:hAnsi="Arial" w:cs="Arial"/>
+          <w:bCs/>
+          <w:sz w:val="22"/>
+          <w:szCs w:val="22"/>
+        </w:rPr>
+      </w:pPr>
+    </w:p>
+    <w:p>
+      <w:pPr>
+        <w:ind w:left="720"/>
+        <w:rPr>
+          <w:rFonts w:ascii="Arial" w:hAnsi="Arial" w:cs="Arial"/>
+          <w:bCs/>
+          <w:sz w:val="22"/>
+          <w:szCs w:val="22"/>
+        </w:rPr>
+      </w:pPr>
+      <w:r>
+        <w:rPr>
+          <w:rFonts w:ascii="Arial" w:hAnsi="Arial" w:cs="Arial"/>
+          <w:bCs/>
+          <w:sz w:val="22"/>
+          <w:szCs w:val="22"/>
+        </w:rPr>
+        <w:t>The same is seen in high p-values as sum-square-error increases when using leave-10-out as oppose to leave-1-out.</w:t>
+      </w:r>
+      <w:r>
+        <w:rPr>
+          <w:rFonts w:ascii="Arial" w:hAnsi="Arial" w:cs="Arial"/>
+          <w:bCs/>
+          <w:sz w:val="22"/>
+          <w:szCs w:val="22"/>
+        </w:rPr>
+        <w:t xml:space="preserve"> High </w:t>
+      </w:r>
+      <w:r>
+        <w:rPr>
+          <w:rFonts w:ascii="Arial" w:hAnsi="Arial" w:cs="Arial"/>
+          <w:bCs/>
+          <w:sz w:val="22"/>
+          <w:szCs w:val="22"/>
+        </w:rPr>
+        <w:t xml:space="preserve">p-values </w:t>
+      </w:r>
+      <w:r>
+        <w:rPr>
+          <w:rFonts w:ascii="Arial" w:hAnsi="Arial" w:cs="Arial"/>
+          <w:bCs/>
+          <w:sz w:val="22"/>
+          <w:szCs w:val="22"/>
+        </w:rPr>
+        <w:t xml:space="preserve">doesn’t have as high </w:t>
+      </w:r>
+      <w:r>
+        <w:rPr>
+          <w:rFonts w:ascii="Arial" w:hAnsi="Arial" w:cs="Arial"/>
+          <w:bCs/>
+          <w:sz w:val="22"/>
+          <w:szCs w:val="22"/>
+        </w:rPr>
+        <w:t xml:space="preserve">of a capability to distinguish </w:t>
+      </w:r>
+      <w:r>
+        <w:rPr>
+          <w:rFonts w:ascii="Arial" w:hAnsi="Arial" w:cs="Arial"/>
+          <w:bCs/>
+          <w:sz w:val="22"/>
+          <w:szCs w:val="22"/>
+        </w:rPr>
+        <w:t>between healthy instances and unhealthy inst</w:t>
+      </w:r>
+      <w:bookmarkStart w:id="0" w:name="_GoBack"/>
+      <w:bookmarkEnd w:id="0"/>
+      <w:r>
+        <w:rPr>
+          <w:rFonts w:ascii="Arial" w:hAnsi="Arial" w:cs="Arial"/>
+          <w:bCs/>
+          <w:sz w:val="22"/>
+          <w:szCs w:val="22"/>
+        </w:rPr>
+        <w:t>ances</w:t>
+      </w:r>
+      <w:r>
+        <w:rPr>
+          <w:rFonts w:ascii="Arial" w:hAnsi="Arial" w:cs="Arial"/>
+          <w:bCs/>
+          <w:sz w:val="22"/>
+          <w:szCs w:val="22"/>
+        </w:rPr>
+        <w:t xml:space="preserve"> as compared to low p-values</w:t>
+      </w:r>
+      <w:r>
+        <w:rPr>
+          <w:rFonts w:ascii="Arial" w:hAnsi="Arial" w:cs="Arial"/>
+          <w:bCs/>
+          <w:sz w:val="22"/>
+          <w:szCs w:val="22"/>
+        </w:rPr>
+        <w:t>.</w:t>
+      </w:r>
+      <w:r>
+        <w:rPr>
+          <w:rFonts w:ascii="Arial" w:hAnsi="Arial" w:cs="Arial"/>
+          <w:bCs/>
+          <w:sz w:val="22"/>
+          <w:szCs w:val="22"/>
+        </w:rPr>
+        <w:t xml:space="preserve"> Therefore, that results in a higher sum-square-error.</w:t>
+      </w:r>
+    </w:p>
+    <w:p>
+      <w:pPr>
+        <w:rPr>
+          <w:rFonts w:ascii="Arial" w:hAnsi="Arial" w:cs="Arial"/>
+          <w:bCs/>
+          <w:sz w:val="22"/>
+          <w:szCs w:val="22"/>
+        </w:rPr>
+      </w:pPr>
+    </w:p>
+    <w:p>
+      <w:pPr>
+        <w:pStyle w:val="ListParagraph"/>
+        <w:numPr>
+          <w:ilvl w:val="0"/>
+          <w:numId w:val="2"/>
+        </w:numPr>
+        <w:rPr>
+          <w:rFonts w:ascii="Arial" w:hAnsi="Arial" w:cs="Arial"/>
+          <w:bCs/>
+          <w:sz w:val="22"/>
+          <w:szCs w:val="22"/>
+        </w:rPr>
+      </w:pPr>
+      <w:r>
+        <w:rPr>
+          <w:rFonts w:ascii="Arial" w:hAnsi="Arial" w:cs="Arial"/>
           <w:bCs/>
           <w:sz w:val="22"/>
           <w:szCs w:val="22"/>
@@ -1639,6 +2034,17 @@
         </w:rPr>
         <w:t xml:space="preserve"> code.</w:t>
       </w:r>
+    </w:p>
+    <w:p>
+      <w:pPr>
+        <w:pStyle w:val="ListParagraph"/>
+        <w:rPr>
+          <w:rFonts w:ascii="Arial" w:hAnsi="Arial" w:cs="Arial"/>
+          <w:bCs/>
+          <w:sz w:val="22"/>
+          <w:szCs w:val="22"/>
+        </w:rPr>
+      </w:pPr>
     </w:p>
     <w:tbl>
       <w:tblPr>
@@ -1697,6 +2103,15 @@
               </w:rPr>
               <w:t>Low p-values</w:t>
             </w:r>
+            <w:r>
+              <w:rPr>
+                <w:rFonts w:ascii="Arial" w:hAnsi="Arial" w:cs="Arial"/>
+                <w:bCs/>
+                <w:sz w:val="22"/>
+                <w:szCs w:val="22"/>
+              </w:rPr>
+              <w:t xml:space="preserve"> (sum-square-error)</w:t>
+            </w:r>
           </w:p>
         </w:tc>
         <w:tc>
@@ -1723,6 +2138,15 @@
                 <w:szCs w:val="22"/>
               </w:rPr>
               <w:t>High p-values</w:t>
+            </w:r>
+            <w:r>
+              <w:rPr>
+                <w:rFonts w:ascii="Arial" w:hAnsi="Arial" w:cs="Arial"/>
+                <w:bCs/>
+                <w:sz w:val="22"/>
+                <w:szCs w:val="22"/>
+              </w:rPr>
+              <w:t xml:space="preserve"> (sum-square-error)</w:t>
             </w:r>
           </w:p>
         </w:tc>
@@ -2009,19 +2433,8 @@
                 <w:sz w:val="22"/>
                 <w:szCs w:val="22"/>
               </w:rPr>
-              <w:t xml:space="preserve">SVM with Gaussian </w:t>
+              <w:t>Gaussian SVM</w:t>
             </w:r>
-            <w:proofErr w:type="spellStart"/>
-            <w:r>
-              <w:rPr>
-                <w:rFonts w:ascii="Arial" w:hAnsi="Arial" w:cs="Arial"/>
-                <w:bCs/>
-                <w:sz w:val="22"/>
-                <w:szCs w:val="22"/>
-              </w:rPr>
-              <w:t>kernal</w:t>
-            </w:r>
-            <w:proofErr w:type="spellEnd"/>
           </w:p>
         </w:tc>
         <w:tc>
@@ -2179,7 +2592,6 @@
           <w:sz w:val="22"/>
           <w:szCs w:val="22"/>
         </w:rPr>
-        <w:lastRenderedPageBreak/>
         <w:t>SVM classifier on diabetes</w:t>
       </w:r>
     </w:p>
@@ -3092,10 +3504,6 @@
     <w:p>
       <w:pPr>
         <w:pStyle w:val="ListParagraph"/>
-        <w:numPr>
-          <w:ilvl w:val="0"/>
-          <w:numId w:val="5"/>
-        </w:numPr>
         <w:autoSpaceDE w:val="0"/>
         <w:autoSpaceDN w:val="0"/>
         <w:adjustRightInd w:val="0"/>
@@ -3109,251 +3517,95 @@
       <w:r>
         <w:rPr>
           <w:rFonts w:ascii="Arial" w:hAnsi="Arial" w:cs="Arial"/>
-          <w:b/>
-          <w:bCs/>
-          <w:sz w:val="22"/>
-          <w:szCs w:val="22"/>
-        </w:rPr>
-        <w:t xml:space="preserve">(3 </w:t>
-      </w:r>
-      <w:r>
-        <w:rPr>
-          <w:rFonts w:ascii="Arial" w:hAnsi="Arial" w:cs="Arial"/>
-          <w:b/>
-          <w:bCs/>
-          <w:sz w:val="22"/>
-          <w:szCs w:val="22"/>
-        </w:rPr>
-        <w:t>point</w:t>
-      </w:r>
-      <w:r>
-        <w:rPr>
-          <w:rFonts w:ascii="Arial" w:hAnsi="Arial" w:cs="Arial"/>
-          <w:b/>
-          <w:bCs/>
-          <w:sz w:val="22"/>
-          <w:szCs w:val="22"/>
-        </w:rPr>
-        <w:t>s</w:t>
-      </w:r>
-      <w:r>
-        <w:rPr>
-          <w:rFonts w:ascii="Arial" w:hAnsi="Arial" w:cs="Arial"/>
-          <w:b/>
-          <w:bCs/>
-          <w:sz w:val="22"/>
-          <w:szCs w:val="22"/>
-        </w:rPr>
-        <w:t>)</w:t>
-      </w:r>
-      <w:r>
-        <w:rPr>
-          <w:rFonts w:ascii="Arial" w:hAnsi="Arial" w:cs="Arial"/>
-          <w:bCs/>
-          <w:sz w:val="22"/>
-          <w:szCs w:val="22"/>
-        </w:rPr>
-        <w:t xml:space="preserve"> Now let us examine the Gaussian kernel. Build two classifiers with the following two sets of parameters: (1) gamma=10000, C = 1, (2) gamma = 10, C = 2000. Describe what you observe </w:t>
-      </w:r>
-      <w:r>
-        <w:rPr>
-          <w:rFonts w:ascii="Arial" w:hAnsi="Arial" w:cs="Arial"/>
-          <w:bCs/>
-          <w:sz w:val="22"/>
-          <w:szCs w:val="22"/>
-        </w:rPr>
-        <w:t xml:space="preserve">from comparing these two classifiers </w:t>
-      </w:r>
-      <w:r>
-        <w:rPr>
-          <w:rFonts w:ascii="Arial" w:hAnsi="Arial" w:cs="Arial"/>
-          <w:bCs/>
-          <w:sz w:val="22"/>
-          <w:szCs w:val="22"/>
-        </w:rPr>
-        <w:t>and explain why</w:t>
-      </w:r>
-      <w:r>
-        <w:rPr>
-          <w:rFonts w:ascii="Arial" w:hAnsi="Arial" w:cs="Arial"/>
-          <w:bCs/>
-          <w:sz w:val="22"/>
-          <w:szCs w:val="22"/>
-        </w:rPr>
-        <w:t xml:space="preserve"> one is better than the other</w:t>
-      </w:r>
-      <w:r>
-        <w:rPr>
-          <w:rFonts w:ascii="Arial" w:hAnsi="Arial" w:cs="Arial"/>
-          <w:bCs/>
-          <w:sz w:val="22"/>
-          <w:szCs w:val="22"/>
-        </w:rPr>
-        <w:t>.</w:t>
-      </w:r>
-    </w:p>
-    <w:p>
-      <w:pPr>
-        <w:autoSpaceDE w:val="0"/>
-        <w:autoSpaceDN w:val="0"/>
-        <w:adjustRightInd w:val="0"/>
-        <w:rPr>
-          <w:rFonts w:ascii="Arial" w:hAnsi="Arial" w:cs="Arial"/>
-          <w:bCs/>
-          <w:sz w:val="22"/>
-          <w:szCs w:val="22"/>
-        </w:rPr>
-      </w:pPr>
-    </w:p>
-    <w:p>
-      <w:pPr>
-        <w:autoSpaceDE w:val="0"/>
-        <w:autoSpaceDN w:val="0"/>
-        <w:adjustRightInd w:val="0"/>
-        <w:ind w:left="720"/>
-        <w:rPr>
-          <w:rFonts w:ascii="Arial" w:hAnsi="Arial" w:cs="Arial"/>
-          <w:bCs/>
-          <w:sz w:val="22"/>
-          <w:szCs w:val="22"/>
-        </w:rPr>
-      </w:pPr>
-      <w:r>
-        <w:rPr>
-          <w:rFonts w:ascii="Arial" w:hAnsi="Arial" w:cs="Arial"/>
-          <w:bCs/>
-          <w:sz w:val="22"/>
-          <w:szCs w:val="22"/>
-        </w:rPr>
-        <w:t xml:space="preserve">Classifier1: </w:t>
-      </w:r>
-      <w:r>
-        <w:rPr>
-          <w:rFonts w:ascii="Arial" w:hAnsi="Arial" w:cs="Arial"/>
-          <w:bCs/>
-          <w:sz w:val="22"/>
-          <w:szCs w:val="22"/>
-        </w:rPr>
-        <w:t>30.</w:t>
-      </w:r>
-      <w:r>
-        <w:rPr>
-          <w:rFonts w:ascii="Arial" w:hAnsi="Arial" w:cs="Arial"/>
-          <w:bCs/>
-          <w:sz w:val="22"/>
-          <w:szCs w:val="22"/>
-        </w:rPr>
-        <w:t>72% for gamma = 10000 &amp; C = 1</w:t>
-      </w:r>
-    </w:p>
-    <w:p>
-      <w:pPr>
-        <w:autoSpaceDE w:val="0"/>
-        <w:autoSpaceDN w:val="0"/>
-        <w:adjustRightInd w:val="0"/>
-        <w:ind w:left="720"/>
-        <w:rPr>
-          <w:rFonts w:ascii="Arial" w:hAnsi="Arial" w:cs="Arial"/>
-          <w:bCs/>
-          <w:sz w:val="22"/>
-          <w:szCs w:val="22"/>
-        </w:rPr>
-      </w:pPr>
-      <w:r>
-        <w:rPr>
-          <w:rFonts w:ascii="Arial" w:hAnsi="Arial" w:cs="Arial"/>
-          <w:bCs/>
-          <w:sz w:val="22"/>
-          <w:szCs w:val="22"/>
-        </w:rPr>
-        <w:t>Classifier2: 70.07% for gamma = 10 &amp; C = 2000</w:t>
-      </w:r>
-    </w:p>
-    <w:p>
-      <w:pPr>
-        <w:autoSpaceDE w:val="0"/>
-        <w:autoSpaceDN w:val="0"/>
-        <w:adjustRightInd w:val="0"/>
-        <w:ind w:left="720"/>
-        <w:rPr>
-          <w:rFonts w:ascii="Arial" w:hAnsi="Arial" w:cs="Arial"/>
-          <w:bCs/>
-          <w:sz w:val="22"/>
-          <w:szCs w:val="22"/>
-        </w:rPr>
-      </w:pPr>
-    </w:p>
-    <w:p>
-      <w:pPr>
-        <w:autoSpaceDE w:val="0"/>
-        <w:autoSpaceDN w:val="0"/>
-        <w:adjustRightInd w:val="0"/>
-        <w:ind w:left="720"/>
-        <w:rPr>
-          <w:rFonts w:ascii="Arial" w:hAnsi="Arial" w:cs="Arial"/>
-          <w:bCs/>
-          <w:sz w:val="22"/>
-          <w:szCs w:val="22"/>
-        </w:rPr>
-      </w:pPr>
-      <w:r>
-        <w:rPr>
-          <w:rFonts w:ascii="Arial" w:hAnsi="Arial" w:cs="Arial"/>
-          <w:bCs/>
-          <w:sz w:val="22"/>
-          <w:szCs w:val="22"/>
-        </w:rPr>
-        <w:t>Classifier1 is overfitted with the training data, hence why it did not have a high testing accuracy</w:t>
-      </w:r>
-      <w:r>
-        <w:rPr>
-          <w:rFonts w:ascii="Arial" w:hAnsi="Arial" w:cs="Arial"/>
-          <w:bCs/>
-          <w:sz w:val="22"/>
-          <w:szCs w:val="22"/>
-        </w:rPr>
-        <w:t xml:space="preserve">. This is evident in the training accuracy being 100% and </w:t>
-      </w:r>
-      <w:r>
-        <w:rPr>
-          <w:rFonts w:ascii="Arial" w:hAnsi="Arial" w:cs="Arial"/>
-          <w:bCs/>
-          <w:sz w:val="22"/>
-          <w:szCs w:val="22"/>
-        </w:rPr>
-        <w:t>90.55%</w:t>
-      </w:r>
-      <w:r>
-        <w:rPr>
-          <w:rFonts w:ascii="Arial" w:hAnsi="Arial" w:cs="Arial"/>
-          <w:bCs/>
-          <w:sz w:val="22"/>
-          <w:szCs w:val="22"/>
-        </w:rPr>
-        <w:t xml:space="preserve"> for Classifier1 and </w:t>
-      </w:r>
-      <w:r>
-        <w:rPr>
-          <w:rFonts w:ascii="Arial" w:hAnsi="Arial" w:cs="Arial"/>
-          <w:bCs/>
-          <w:sz w:val="22"/>
-          <w:szCs w:val="22"/>
-        </w:rPr>
-        <w:t>Classifier2 respectively. The overfitting is caused by the high gamma value in Classifier1.</w:t>
-      </w:r>
-    </w:p>
-    <w:p>
-      <w:pPr>
-        <w:autoSpaceDE w:val="0"/>
-        <w:autoSpaceDN w:val="0"/>
-        <w:adjustRightInd w:val="0"/>
-        <w:rPr>
-          <w:rFonts w:ascii="Arial" w:hAnsi="Arial" w:cs="Arial"/>
-          <w:bCs/>
-          <w:sz w:val="22"/>
-          <w:szCs w:val="22"/>
-        </w:rPr>
-      </w:pPr>
+          <w:bCs/>
+          <w:sz w:val="22"/>
+          <w:szCs w:val="22"/>
+        </w:rPr>
+        <w:t xml:space="preserve">Unlike in the literature, the linear kernel slightly outperformed the gaussian kernel, followed by the </w:t>
+      </w:r>
+      <w:r>
+        <w:rPr>
+          <w:rFonts w:ascii="Arial" w:hAnsi="Arial" w:cs="Arial"/>
+          <w:bCs/>
+          <w:sz w:val="22"/>
+          <w:szCs w:val="22"/>
+        </w:rPr>
+        <w:t xml:space="preserve">polynomial kernel and the sigmoid kernel. </w:t>
+      </w:r>
+      <w:r>
+        <w:rPr>
+          <w:rFonts w:ascii="Arial" w:hAnsi="Arial" w:cs="Arial"/>
+          <w:bCs/>
+          <w:sz w:val="22"/>
+          <w:szCs w:val="22"/>
+        </w:rPr>
+        <w:t>However,</w:t>
+      </w:r>
+      <w:r>
+        <w:rPr>
+          <w:rFonts w:ascii="Arial" w:hAnsi="Arial" w:cs="Arial"/>
+          <w:bCs/>
+          <w:sz w:val="22"/>
+          <w:szCs w:val="22"/>
+        </w:rPr>
+        <w:t xml:space="preserve"> in concurrence with</w:t>
+      </w:r>
+      <w:r>
+        <w:rPr>
+          <w:rFonts w:ascii="Arial" w:hAnsi="Arial" w:cs="Arial"/>
+          <w:bCs/>
+          <w:sz w:val="22"/>
+          <w:szCs w:val="22"/>
+        </w:rPr>
+        <w:t xml:space="preserve"> the literature,</w:t>
+      </w:r>
+      <w:r>
+        <w:rPr>
+          <w:rFonts w:ascii="Arial" w:hAnsi="Arial" w:cs="Arial"/>
+          <w:bCs/>
+          <w:sz w:val="22"/>
+          <w:szCs w:val="22"/>
+        </w:rPr>
+        <w:t xml:space="preserve"> the performance of</w:t>
+      </w:r>
+      <w:r>
+        <w:rPr>
+          <w:rFonts w:ascii="Arial" w:hAnsi="Arial" w:cs="Arial"/>
+          <w:bCs/>
+          <w:sz w:val="22"/>
+          <w:szCs w:val="22"/>
+        </w:rPr>
+        <w:t xml:space="preserve"> linear, gauss</w:t>
+      </w:r>
+      <w:r>
+        <w:rPr>
+          <w:rFonts w:ascii="Arial" w:hAnsi="Arial" w:cs="Arial"/>
+          <w:bCs/>
+          <w:sz w:val="22"/>
+          <w:szCs w:val="22"/>
+        </w:rPr>
+        <w:t xml:space="preserve">ian, and sigmoid are </w:t>
+      </w:r>
+      <w:proofErr w:type="gramStart"/>
+      <w:r>
+        <w:rPr>
+          <w:rFonts w:ascii="Arial" w:hAnsi="Arial" w:cs="Arial"/>
+          <w:bCs/>
+          <w:sz w:val="22"/>
+          <w:szCs w:val="22"/>
+        </w:rPr>
+        <w:t>fairly close</w:t>
+      </w:r>
+      <w:proofErr w:type="gramEnd"/>
+      <w:r>
+        <w:rPr>
+          <w:rFonts w:ascii="Arial" w:hAnsi="Arial" w:cs="Arial"/>
+          <w:bCs/>
+          <w:sz w:val="22"/>
+          <w:szCs w:val="22"/>
+        </w:rPr>
+        <w:t xml:space="preserve"> to each other (with regards to the testing accuracy).</w:t>
+      </w:r>
     </w:p>
     <w:p>
       <w:pPr>
@@ -3380,27 +3632,8 @@
           <w:sz w:val="22"/>
           <w:szCs w:val="22"/>
         </w:rPr>
-        <w:t>(</w:t>
-      </w:r>
-      <w:r>
-        <w:rPr>
-          <w:rFonts w:ascii="Arial" w:hAnsi="Arial" w:cs="Arial"/>
-          <w:b/>
-          <w:bCs/>
-          <w:sz w:val="22"/>
-          <w:szCs w:val="22"/>
-        </w:rPr>
-        <w:t>5</w:t>
-      </w:r>
-      <w:r>
-        <w:rPr>
-          <w:rFonts w:ascii="Arial" w:hAnsi="Arial" w:cs="Arial"/>
-          <w:b/>
-          <w:bCs/>
-          <w:sz w:val="22"/>
-          <w:szCs w:val="22"/>
-        </w:rPr>
-        <w:t xml:space="preserve"> </w:t>
+        <w:lastRenderedPageBreak/>
+        <w:t xml:space="preserve">(3 </w:t>
       </w:r>
       <w:r>
         <w:rPr>
@@ -3439,25 +3672,43 @@
           <w:sz w:val="22"/>
           <w:szCs w:val="22"/>
         </w:rPr>
-        <w:t xml:space="preserve"> Optimize the </w:t>
-      </w:r>
-      <w:r>
-        <w:rPr>
-          <w:rFonts w:ascii="Arial" w:hAnsi="Arial" w:cs="Arial"/>
-          <w:bCs/>
-          <w:sz w:val="22"/>
-          <w:szCs w:val="22"/>
-        </w:rPr>
-        <w:t xml:space="preserve">Gaussian </w:t>
-      </w:r>
-      <w:r>
-        <w:rPr>
-          <w:rFonts w:ascii="Arial" w:hAnsi="Arial" w:cs="Arial"/>
-          <w:bCs/>
-          <w:sz w:val="22"/>
-          <w:szCs w:val="22"/>
-        </w:rPr>
-        <w:t>kernel parameters. Use a double loop to find the “optimal” gamma and C within these ranges: gamma = 0.1:0.5:10, C = 0.1:0.1:2. The optimal gamma and C will lead to the most accurate classification on the testing data. Report your gamma and C. Describe how sensitive the training accuracy and the testing accuracies are to gamma and C for this data and explain why. (Hint: think about the performance of the linear classifier)</w:t>
+        <w:t xml:space="preserve"> Now let us examine the Gaussian kernel. Build two classifiers with the following two sets of parameters: (1) gamma=10000, C = 1, (2) gamma = 10, C = 2000. Describe what you observe </w:t>
+      </w:r>
+      <w:r>
+        <w:rPr>
+          <w:rFonts w:ascii="Arial" w:hAnsi="Arial" w:cs="Arial"/>
+          <w:bCs/>
+          <w:sz w:val="22"/>
+          <w:szCs w:val="22"/>
+        </w:rPr>
+        <w:t xml:space="preserve">from comparing these two classifiers </w:t>
+      </w:r>
+      <w:r>
+        <w:rPr>
+          <w:rFonts w:ascii="Arial" w:hAnsi="Arial" w:cs="Arial"/>
+          <w:bCs/>
+          <w:sz w:val="22"/>
+          <w:szCs w:val="22"/>
+        </w:rPr>
+        <w:t>and explain why</w:t>
+      </w:r>
+      <w:r>
+        <w:rPr>
+          <w:rFonts w:ascii="Arial" w:hAnsi="Arial" w:cs="Arial"/>
+          <w:bCs/>
+          <w:sz w:val="22"/>
+          <w:szCs w:val="22"/>
+        </w:rPr>
+        <w:t xml:space="preserve"> one is better than the other</w:t>
+      </w:r>
+      <w:r>
+        <w:rPr>
+          <w:rFonts w:ascii="Arial" w:hAnsi="Arial" w:cs="Arial"/>
+          <w:bCs/>
+          <w:sz w:val="22"/>
+          <w:szCs w:val="22"/>
+        </w:rPr>
+        <w:t>.</w:t>
       </w:r>
     </w:p>
     <w:p>
@@ -3493,7 +3744,25 @@
           <w:sz w:val="22"/>
           <w:szCs w:val="22"/>
         </w:rPr>
-        <w:t>Optimal gamma = 9.6</w:t>
+        <w:t xml:space="preserve">Classifier1: </w:t>
+      </w:r>
+      <w:r>
+        <w:rPr>
+          <w:rFonts w:ascii="Arial" w:hAnsi="Arial" w:cs="Arial"/>
+          <w:bCs/>
+          <w:sz w:val="22"/>
+          <w:szCs w:val="22"/>
+        </w:rPr>
+        <w:t>30.</w:t>
+      </w:r>
+      <w:r>
+        <w:rPr>
+          <w:rFonts w:ascii="Arial" w:hAnsi="Arial" w:cs="Arial"/>
+          <w:bCs/>
+          <w:sz w:val="22"/>
+          <w:szCs w:val="22"/>
+        </w:rPr>
+        <w:t>72% for gamma = 10000 &amp; C = 1</w:t>
       </w:r>
     </w:p>
     <w:p>
@@ -3516,7 +3785,7 @@
           <w:sz w:val="22"/>
           <w:szCs w:val="22"/>
         </w:rPr>
-        <w:t>Optimal C = 2</w:t>
+        <w:t>Classifier2: 70.07% for gamma = 10 &amp; C = 2000</w:t>
       </w:r>
     </w:p>
     <w:p>
@@ -3553,57 +3822,43 @@
           <w:sz w:val="22"/>
           <w:szCs w:val="22"/>
         </w:rPr>
-        <w:t>Training</w:t>
-      </w:r>
-      <w:r>
-        <w:rPr>
-          <w:rFonts w:ascii="Arial" w:hAnsi="Arial" w:cs="Arial"/>
-          <w:bCs/>
-          <w:sz w:val="22"/>
-          <w:szCs w:val="22"/>
-        </w:rPr>
-        <w:t xml:space="preserve"> </w:t>
-      </w:r>
-      <w:r>
-        <w:rPr>
-          <w:rFonts w:ascii="Arial" w:hAnsi="Arial" w:cs="Arial"/>
-          <w:bCs/>
-          <w:sz w:val="22"/>
-          <w:szCs w:val="22"/>
-        </w:rPr>
-        <w:t xml:space="preserve">accuracy = </w:t>
-      </w:r>
-      <w:r>
-        <w:rPr>
-          <w:rFonts w:ascii="Arial" w:hAnsi="Arial" w:cs="Arial"/>
-          <w:bCs/>
-          <w:sz w:val="22"/>
-          <w:szCs w:val="22"/>
-        </w:rPr>
-        <w:t>79.03%</w:t>
-      </w:r>
-    </w:p>
-    <w:p>
-      <w:pPr>
-        <w:autoSpaceDE w:val="0"/>
-        <w:autoSpaceDN w:val="0"/>
-        <w:adjustRightInd w:val="0"/>
-        <w:ind w:left="720"/>
-        <w:rPr>
-          <w:rFonts w:ascii="Arial" w:hAnsi="Arial" w:cs="Arial"/>
-          <w:bCs/>
-          <w:sz w:val="22"/>
-          <w:szCs w:val="22"/>
-        </w:rPr>
-      </w:pPr>
-      <w:r>
-        <w:rPr>
-          <w:rFonts w:ascii="Arial" w:hAnsi="Arial" w:cs="Arial"/>
-          <w:bCs/>
-          <w:sz w:val="22"/>
-          <w:szCs w:val="22"/>
-        </w:rPr>
-        <w:t>Testing accuracy = 72.92%</w:t>
+        <w:t>Classifier1 is overfitted with the training data, hence why it did not have a high testing accuracy</w:t>
+      </w:r>
+      <w:r>
+        <w:rPr>
+          <w:rFonts w:ascii="Arial" w:hAnsi="Arial" w:cs="Arial"/>
+          <w:bCs/>
+          <w:sz w:val="22"/>
+          <w:szCs w:val="22"/>
+        </w:rPr>
+        <w:t xml:space="preserve">. This is evident in the training accuracy being 100% and </w:t>
+      </w:r>
+      <w:r>
+        <w:rPr>
+          <w:rFonts w:ascii="Arial" w:hAnsi="Arial" w:cs="Arial"/>
+          <w:bCs/>
+          <w:sz w:val="22"/>
+          <w:szCs w:val="22"/>
+        </w:rPr>
+        <w:t>90.55%</w:t>
+      </w:r>
+      <w:r>
+        <w:rPr>
+          <w:rFonts w:ascii="Arial" w:hAnsi="Arial" w:cs="Arial"/>
+          <w:bCs/>
+          <w:sz w:val="22"/>
+          <w:szCs w:val="22"/>
+        </w:rPr>
+        <w:t xml:space="preserve"> for Classifier1 and </w:t>
+      </w:r>
+      <w:r>
+        <w:rPr>
+          <w:rFonts w:ascii="Arial" w:hAnsi="Arial" w:cs="Arial"/>
+          <w:bCs/>
+          <w:sz w:val="22"/>
+          <w:szCs w:val="22"/>
+        </w:rPr>
+        <w:t>Classifier2 respectively. The overfitting is caused by the high gamma value in Classifier1.</w:t>
       </w:r>
     </w:p>
     <w:p>
@@ -3644,7 +3899,6 @@
           <w:sz w:val="22"/>
           <w:szCs w:val="22"/>
         </w:rPr>
-        <w:lastRenderedPageBreak/>
         <w:t>(</w:t>
       </w:r>
       <w:r>
@@ -3704,6 +3958,270 @@
           <w:sz w:val="22"/>
           <w:szCs w:val="22"/>
         </w:rPr>
+        <w:t xml:space="preserve"> Optimize the </w:t>
+      </w:r>
+      <w:r>
+        <w:rPr>
+          <w:rFonts w:ascii="Arial" w:hAnsi="Arial" w:cs="Arial"/>
+          <w:bCs/>
+          <w:sz w:val="22"/>
+          <w:szCs w:val="22"/>
+        </w:rPr>
+        <w:t xml:space="preserve">Gaussian </w:t>
+      </w:r>
+      <w:r>
+        <w:rPr>
+          <w:rFonts w:ascii="Arial" w:hAnsi="Arial" w:cs="Arial"/>
+          <w:bCs/>
+          <w:sz w:val="22"/>
+          <w:szCs w:val="22"/>
+        </w:rPr>
+        <w:t>kernel parameters. Use a double loop to find the “optimal” gamma and C within these ranges: gamma = 0.1:0.5:10, C = 0.1:0.1:2. The optimal gamma and C will lead to the most accurate classification on the testing data. Report your gamma and C. Describe how sensitive the training accuracy and the testing accuracies are to gamma and C for this data and explain why. (Hint: think about the performance of the linear classifier)</w:t>
+      </w:r>
+    </w:p>
+    <w:p>
+      <w:pPr>
+        <w:autoSpaceDE w:val="0"/>
+        <w:autoSpaceDN w:val="0"/>
+        <w:adjustRightInd w:val="0"/>
+        <w:rPr>
+          <w:rFonts w:ascii="Arial" w:hAnsi="Arial" w:cs="Arial"/>
+          <w:bCs/>
+          <w:sz w:val="22"/>
+          <w:szCs w:val="22"/>
+        </w:rPr>
+      </w:pPr>
+    </w:p>
+    <w:p>
+      <w:pPr>
+        <w:autoSpaceDE w:val="0"/>
+        <w:autoSpaceDN w:val="0"/>
+        <w:adjustRightInd w:val="0"/>
+        <w:ind w:left="720"/>
+        <w:rPr>
+          <w:rFonts w:ascii="Arial" w:hAnsi="Arial" w:cs="Arial"/>
+          <w:bCs/>
+          <w:sz w:val="22"/>
+          <w:szCs w:val="22"/>
+        </w:rPr>
+      </w:pPr>
+      <w:r>
+        <w:rPr>
+          <w:rFonts w:ascii="Arial" w:hAnsi="Arial" w:cs="Arial"/>
+          <w:bCs/>
+          <w:sz w:val="22"/>
+          <w:szCs w:val="22"/>
+        </w:rPr>
+        <w:t>Optimal gamma = 9.6</w:t>
+      </w:r>
+    </w:p>
+    <w:p>
+      <w:pPr>
+        <w:autoSpaceDE w:val="0"/>
+        <w:autoSpaceDN w:val="0"/>
+        <w:adjustRightInd w:val="0"/>
+        <w:ind w:left="720"/>
+        <w:rPr>
+          <w:rFonts w:ascii="Arial" w:hAnsi="Arial" w:cs="Arial"/>
+          <w:bCs/>
+          <w:sz w:val="22"/>
+          <w:szCs w:val="22"/>
+        </w:rPr>
+      </w:pPr>
+      <w:r>
+        <w:rPr>
+          <w:rFonts w:ascii="Arial" w:hAnsi="Arial" w:cs="Arial"/>
+          <w:bCs/>
+          <w:sz w:val="22"/>
+          <w:szCs w:val="22"/>
+        </w:rPr>
+        <w:t>Optimal C = 2</w:t>
+      </w:r>
+    </w:p>
+    <w:p>
+      <w:pPr>
+        <w:autoSpaceDE w:val="0"/>
+        <w:autoSpaceDN w:val="0"/>
+        <w:adjustRightInd w:val="0"/>
+        <w:ind w:left="720"/>
+        <w:rPr>
+          <w:rFonts w:ascii="Arial" w:hAnsi="Arial" w:cs="Arial"/>
+          <w:bCs/>
+          <w:sz w:val="22"/>
+          <w:szCs w:val="22"/>
+        </w:rPr>
+      </w:pPr>
+    </w:p>
+    <w:p>
+      <w:pPr>
+        <w:autoSpaceDE w:val="0"/>
+        <w:autoSpaceDN w:val="0"/>
+        <w:adjustRightInd w:val="0"/>
+        <w:ind w:left="720"/>
+        <w:rPr>
+          <w:rFonts w:ascii="Arial" w:hAnsi="Arial" w:cs="Arial"/>
+          <w:bCs/>
+          <w:sz w:val="22"/>
+          <w:szCs w:val="22"/>
+        </w:rPr>
+      </w:pPr>
+      <w:r>
+        <w:rPr>
+          <w:rFonts w:ascii="Arial" w:hAnsi="Arial" w:cs="Arial"/>
+          <w:bCs/>
+          <w:sz w:val="22"/>
+          <w:szCs w:val="22"/>
+        </w:rPr>
+        <w:t>Training</w:t>
+      </w:r>
+      <w:r>
+        <w:rPr>
+          <w:rFonts w:ascii="Arial" w:hAnsi="Arial" w:cs="Arial"/>
+          <w:bCs/>
+          <w:sz w:val="22"/>
+          <w:szCs w:val="22"/>
+        </w:rPr>
+        <w:t xml:space="preserve"> </w:t>
+      </w:r>
+      <w:r>
+        <w:rPr>
+          <w:rFonts w:ascii="Arial" w:hAnsi="Arial" w:cs="Arial"/>
+          <w:bCs/>
+          <w:sz w:val="22"/>
+          <w:szCs w:val="22"/>
+        </w:rPr>
+        <w:t xml:space="preserve">accuracy = </w:t>
+      </w:r>
+      <w:r>
+        <w:rPr>
+          <w:rFonts w:ascii="Arial" w:hAnsi="Arial" w:cs="Arial"/>
+          <w:bCs/>
+          <w:sz w:val="22"/>
+          <w:szCs w:val="22"/>
+        </w:rPr>
+        <w:t>79.03%</w:t>
+      </w:r>
+    </w:p>
+    <w:p>
+      <w:pPr>
+        <w:autoSpaceDE w:val="0"/>
+        <w:autoSpaceDN w:val="0"/>
+        <w:adjustRightInd w:val="0"/>
+        <w:ind w:left="720"/>
+        <w:rPr>
+          <w:rFonts w:ascii="Arial" w:hAnsi="Arial" w:cs="Arial"/>
+          <w:bCs/>
+          <w:sz w:val="22"/>
+          <w:szCs w:val="22"/>
+        </w:rPr>
+      </w:pPr>
+      <w:r>
+        <w:rPr>
+          <w:rFonts w:ascii="Arial" w:hAnsi="Arial" w:cs="Arial"/>
+          <w:bCs/>
+          <w:sz w:val="22"/>
+          <w:szCs w:val="22"/>
+        </w:rPr>
+        <w:t>Testing accuracy = 72.92%</w:t>
+      </w:r>
+    </w:p>
+    <w:p>
+      <w:pPr>
+        <w:autoSpaceDE w:val="0"/>
+        <w:autoSpaceDN w:val="0"/>
+        <w:adjustRightInd w:val="0"/>
+        <w:rPr>
+          <w:rFonts w:ascii="Arial" w:hAnsi="Arial" w:cs="Arial"/>
+          <w:bCs/>
+          <w:sz w:val="22"/>
+          <w:szCs w:val="22"/>
+        </w:rPr>
+      </w:pPr>
+    </w:p>
+    <w:p>
+      <w:pPr>
+        <w:pStyle w:val="ListParagraph"/>
+        <w:numPr>
+          <w:ilvl w:val="0"/>
+          <w:numId w:val="5"/>
+        </w:numPr>
+        <w:autoSpaceDE w:val="0"/>
+        <w:autoSpaceDN w:val="0"/>
+        <w:adjustRightInd w:val="0"/>
+        <w:rPr>
+          <w:rFonts w:ascii="Arial" w:hAnsi="Arial" w:cs="Arial"/>
+          <w:bCs/>
+          <w:sz w:val="22"/>
+          <w:szCs w:val="22"/>
+        </w:rPr>
+      </w:pPr>
+      <w:r>
+        <w:rPr>
+          <w:rFonts w:ascii="Arial" w:hAnsi="Arial" w:cs="Arial"/>
+          <w:b/>
+          <w:bCs/>
+          <w:sz w:val="22"/>
+          <w:szCs w:val="22"/>
+        </w:rPr>
+        <w:t>(</w:t>
+      </w:r>
+      <w:r>
+        <w:rPr>
+          <w:rFonts w:ascii="Arial" w:hAnsi="Arial" w:cs="Arial"/>
+          <w:b/>
+          <w:bCs/>
+          <w:sz w:val="22"/>
+          <w:szCs w:val="22"/>
+        </w:rPr>
+        <w:t>5</w:t>
+      </w:r>
+      <w:r>
+        <w:rPr>
+          <w:rFonts w:ascii="Arial" w:hAnsi="Arial" w:cs="Arial"/>
+          <w:b/>
+          <w:bCs/>
+          <w:sz w:val="22"/>
+          <w:szCs w:val="22"/>
+        </w:rPr>
+        <w:t xml:space="preserve"> </w:t>
+      </w:r>
+      <w:r>
+        <w:rPr>
+          <w:rFonts w:ascii="Arial" w:hAnsi="Arial" w:cs="Arial"/>
+          <w:b/>
+          <w:bCs/>
+          <w:sz w:val="22"/>
+          <w:szCs w:val="22"/>
+        </w:rPr>
+        <w:t>point</w:t>
+      </w:r>
+      <w:r>
+        <w:rPr>
+          <w:rFonts w:ascii="Arial" w:hAnsi="Arial" w:cs="Arial"/>
+          <w:b/>
+          <w:bCs/>
+          <w:sz w:val="22"/>
+          <w:szCs w:val="22"/>
+        </w:rPr>
+        <w:t>s</w:t>
+      </w:r>
+      <w:r>
+        <w:rPr>
+          <w:rFonts w:ascii="Arial" w:hAnsi="Arial" w:cs="Arial"/>
+          <w:b/>
+          <w:bCs/>
+          <w:sz w:val="22"/>
+          <w:szCs w:val="22"/>
+        </w:rPr>
+        <w:t>)</w:t>
+      </w:r>
+      <w:r>
+        <w:rPr>
+          <w:rFonts w:ascii="Arial" w:hAnsi="Arial" w:cs="Arial"/>
+          <w:bCs/>
+          <w:sz w:val="22"/>
+          <w:szCs w:val="22"/>
+        </w:rPr>
         <w:t xml:space="preserve"> Train a neural network using the training data</w:t>
       </w:r>
       <w:r>
@@ -3778,8 +4296,98 @@
         </w:rPr>
         <w:t xml:space="preserve"> Please discuss.</w:t>
       </w:r>
-      <w:bookmarkStart w:id="0" w:name="_GoBack"/>
-      <w:bookmarkEnd w:id="0"/>
+    </w:p>
+    <w:p>
+      <w:pPr>
+        <w:pStyle w:val="ListParagraph"/>
+        <w:autoSpaceDE w:val="0"/>
+        <w:autoSpaceDN w:val="0"/>
+        <w:adjustRightInd w:val="0"/>
+        <w:rPr>
+          <w:rFonts w:ascii="Arial" w:hAnsi="Arial" w:cs="Arial"/>
+          <w:b/>
+          <w:bCs/>
+          <w:sz w:val="22"/>
+          <w:szCs w:val="22"/>
+        </w:rPr>
+      </w:pPr>
+    </w:p>
+    <w:p>
+      <w:pPr>
+        <w:pStyle w:val="ListParagraph"/>
+        <w:autoSpaceDE w:val="0"/>
+        <w:autoSpaceDN w:val="0"/>
+        <w:adjustRightInd w:val="0"/>
+        <w:rPr>
+          <w:rFonts w:ascii="Arial" w:hAnsi="Arial" w:cs="Arial"/>
+          <w:bCs/>
+          <w:sz w:val="22"/>
+          <w:szCs w:val="22"/>
+        </w:rPr>
+      </w:pPr>
+      <w:r>
+        <w:rPr>
+          <w:rFonts w:ascii="Arial" w:hAnsi="Arial" w:cs="Arial"/>
+          <w:bCs/>
+          <w:sz w:val="22"/>
+          <w:szCs w:val="22"/>
+        </w:rPr>
+        <w:t>The neural network</w:t>
+      </w:r>
+      <w:r>
+        <w:rPr>
+          <w:rFonts w:ascii="Arial" w:hAnsi="Arial" w:cs="Arial"/>
+          <w:bCs/>
+          <w:sz w:val="22"/>
+          <w:szCs w:val="22"/>
+        </w:rPr>
+        <w:t xml:space="preserve"> performed much worse</w:t>
+      </w:r>
+      <w:r>
+        <w:rPr>
+          <w:rFonts w:ascii="Arial" w:hAnsi="Arial" w:cs="Arial"/>
+          <w:bCs/>
+          <w:sz w:val="22"/>
+          <w:szCs w:val="22"/>
+        </w:rPr>
+        <w:t xml:space="preserve"> </w:t>
+      </w:r>
+      <w:r>
+        <w:rPr>
+          <w:rFonts w:ascii="Arial" w:hAnsi="Arial" w:cs="Arial"/>
+          <w:bCs/>
+          <w:sz w:val="22"/>
+          <w:szCs w:val="22"/>
+        </w:rPr>
+        <w:t xml:space="preserve">than the SVM. This is probably due to the data set being linearly inseparable. </w:t>
+      </w:r>
+      <w:r>
+        <w:rPr>
+          <w:rFonts w:ascii="Arial" w:hAnsi="Arial" w:cs="Arial"/>
+          <w:bCs/>
+          <w:sz w:val="22"/>
+          <w:szCs w:val="22"/>
+        </w:rPr>
+        <w:t xml:space="preserve">If the data set is linearly inseparable (which it most likely is), then it is hard for the neural network to properly classify the </w:t>
+      </w:r>
+      <w:r>
+        <w:rPr>
+          <w:rFonts w:ascii="Arial" w:hAnsi="Arial" w:cs="Arial"/>
+          <w:bCs/>
+          <w:sz w:val="22"/>
+          <w:szCs w:val="22"/>
+        </w:rPr>
+        <w:t>data points because the neural network is a linear classifier. However, since</w:t>
+      </w:r>
+      <w:r>
+        <w:rPr>
+          <w:rFonts w:ascii="Arial" w:hAnsi="Arial" w:cs="Arial"/>
+          <w:bCs/>
+          <w:sz w:val="22"/>
+          <w:szCs w:val="22"/>
+        </w:rPr>
+        <w:t xml:space="preserve"> the SVM is a nonlinear classifier, it can classify the data points much better than the neural network.</w:t>
+      </w:r>
     </w:p>
     <w:sectPr>
       <w:pgSz w:w="12240" w:h="15840"/>

</xml_diff>